<commit_message>
Aufgabe 04 und 05 geändert
</commit_message>
<xml_diff>
--- a/04.docx
+++ b/04.docx
@@ -198,8 +198,6 @@
           <w:szCs w:val="24"/>
         </w:rPr>
       </w:pPr>
-      <w:bookmarkStart w:id="0" w:name="_GoBack"/>
-      <w:bookmarkEnd w:id="0"/>
     </w:p>
     <w:p>
       <w:pPr>
@@ -1770,7 +1768,7 @@
           <w:szCs w:val="24"/>
         </w:rPr>
       </w:pPr>
-      <w:bookmarkStart w:id="1" w:name="_Toc150515427"/>
+      <w:bookmarkStart w:id="0" w:name="_Toc150515427"/>
       <w:r>
         <w:rPr>
           <w:rFonts w:ascii="Arial" w:eastAsia="Arial" w:hAnsi="Arial" w:cs="Arial"/>
@@ -1803,7 +1801,7 @@
         </w:rPr>
         <w:t xml:space="preserve"> (Pummping-Lemma für reguläre Sprachen)</w:t>
       </w:r>
-      <w:bookmarkEnd w:id="1"/>
+      <w:bookmarkEnd w:id="0"/>
     </w:p>
     <w:p/>
     <w:p>
@@ -2143,7 +2141,7 @@
           <w:szCs w:val="24"/>
         </w:rPr>
       </w:pPr>
-      <w:bookmarkStart w:id="2" w:name="_Toc150515428"/>
+      <w:bookmarkStart w:id="1" w:name="_Toc150515428"/>
       <w:r>
         <w:rPr>
           <w:rFonts w:ascii="Arial" w:eastAsia="Arial" w:hAnsi="Arial" w:cs="Arial"/>
@@ -2178,7 +2176,7 @@
         </w:rPr>
         <w:t>7807</w:t>
       </w:r>
-      <w:bookmarkEnd w:id="2"/>
+      <w:bookmarkEnd w:id="1"/>
     </w:p>
     <w:p>
       <w:pPr>
@@ -2603,7 +2601,45 @@
               <w:szCs w:val="20"/>
               <w:lang w:eastAsia="de-DE"/>
             </w:rPr>
-            <m:t xml:space="preserve"> A &lt;uri&gt; &lt;string&gt;</m:t>
+            <m:t xml:space="preserve"> </m:t>
+          </m:r>
+          <m:r>
+            <w:rPr>
+              <w:rFonts w:ascii="Cambria Math" w:eastAsia="Times New Roman" w:hAnsi="Cambria Math" w:cs="Courier New"/>
+              <w:color w:val="000000"/>
+              <w:sz w:val="20"/>
+              <w:szCs w:val="20"/>
+              <w:lang w:eastAsia="de-DE"/>
+            </w:rPr>
+            <m:t>&lt;</m:t>
+          </m:r>
+          <m:r>
+            <m:rPr>
+              <m:sty m:val="p"/>
+            </m:rPr>
+            <w:rPr>
+              <w:rFonts w:ascii="Cambria Math" w:hAnsi="Cambria Math"/>
+            </w:rPr>
+            <m:t>char</m:t>
+          </m:r>
+          <m:r>
+            <m:rPr>
+              <m:sty m:val="b"/>
+            </m:rPr>
+            <w:rPr>
+              <w:rFonts w:ascii="Cambria Math" w:hAnsi="Cambria Math"/>
+            </w:rPr>
+            <m:t>&gt;</m:t>
+          </m:r>
+          <m:r>
+            <w:rPr>
+              <w:rFonts w:ascii="Cambria Math" w:eastAsia="Times New Roman" w:hAnsi="Cambria Math" w:cs="Courier New"/>
+              <w:color w:val="000000"/>
+              <w:sz w:val="20"/>
+              <w:szCs w:val="20"/>
+              <w:lang w:eastAsia="de-DE"/>
+            </w:rPr>
+            <m:t xml:space="preserve"> &lt;uri&gt; &lt;string&gt;</m:t>
           </m:r>
         </m:oMath>
       </m:oMathPara>
@@ -2985,7 +3021,31 @@
             <w:rPr>
               <w:rFonts w:ascii="Cambria Math" w:hAnsi="Cambria Math"/>
             </w:rPr>
-            <m:t xml:space="preserve">&lt;title&gt;::=  </m:t>
+            <m:t xml:space="preserve">&lt;title&gt;::= </m:t>
+          </m:r>
+          <m:r>
+            <w:rPr>
+              <w:rFonts w:ascii="Cambria Math" w:hAnsi="Cambria Math"/>
+            </w:rPr>
+            <m:t>&lt;</m:t>
+          </m:r>
+          <m:r>
+            <m:rPr>
+              <m:sty m:val="p"/>
+            </m:rPr>
+            <w:rPr>
+              <w:rFonts w:ascii="Cambria Math" w:hAnsi="Cambria Math"/>
+            </w:rPr>
+            <m:t>char</m:t>
+          </m:r>
+          <m:r>
+            <m:rPr>
+              <m:sty m:val="b"/>
+            </m:rPr>
+            <w:rPr>
+              <w:rFonts w:ascii="Cambria Math" w:hAnsi="Cambria Math"/>
+            </w:rPr>
+            <m:t>&gt;</m:t>
           </m:r>
           <m:r>
             <w:rPr>
@@ -2995,7 +3055,7 @@
               <w:szCs w:val="20"/>
               <w:lang w:eastAsia="de-DE"/>
             </w:rPr>
-            <m:t>B&lt;string&gt;</m:t>
+            <m:t>&lt;string&gt;</m:t>
           </m:r>
         </m:oMath>
       </m:oMathPara>
@@ -3026,13 +3086,37 @@
           </m:r>
           <m:r>
             <w:rPr>
+              <w:rFonts w:ascii="Cambria Math" w:hAnsi="Cambria Math"/>
+            </w:rPr>
+            <m:t>&lt;</m:t>
+          </m:r>
+          <m:r>
+            <m:rPr>
+              <m:sty m:val="p"/>
+            </m:rPr>
+            <w:rPr>
+              <w:rFonts w:ascii="Cambria Math" w:hAnsi="Cambria Math"/>
+            </w:rPr>
+            <m:t>char</m:t>
+          </m:r>
+          <m:r>
+            <m:rPr>
+              <m:sty m:val="b"/>
+            </m:rPr>
+            <w:rPr>
+              <w:rFonts w:ascii="Cambria Math" w:hAnsi="Cambria Math"/>
+            </w:rPr>
+            <m:t>&gt;</m:t>
+          </m:r>
+          <m:r>
+            <w:rPr>
               <w:rFonts w:ascii="Cambria Math" w:eastAsia="Times New Roman" w:hAnsi="Cambria Math" w:cs="Courier New"/>
               <w:color w:val="000000"/>
               <w:sz w:val="20"/>
               <w:szCs w:val="20"/>
               <w:lang w:eastAsia="de-DE"/>
             </w:rPr>
-            <m:t>C&lt;string&gt;</m:t>
+            <m:t>&lt;string&gt;</m:t>
           </m:r>
         </m:oMath>
       </m:oMathPara>
@@ -3065,7 +3149,25 @@
               <w:szCs w:val="20"/>
               <w:lang w:val="fr-FR" w:eastAsia="de-DE"/>
             </w:rPr>
-            <m:t>D</m:t>
+            <m:t>&lt;</m:t>
+          </m:r>
+          <m:r>
+            <m:rPr>
+              <m:sty m:val="p"/>
+            </m:rPr>
+            <w:rPr>
+              <w:rFonts w:ascii="Cambria Math" w:hAnsi="Cambria Math"/>
+            </w:rPr>
+            <m:t>char</m:t>
+          </m:r>
+          <m:r>
+            <m:rPr>
+              <m:sty m:val="b"/>
+            </m:rPr>
+            <w:rPr>
+              <w:rFonts w:ascii="Cambria Math" w:hAnsi="Cambria Math"/>
+            </w:rPr>
+            <m:t>&gt;</m:t>
           </m:r>
           <m:r>
             <w:rPr>
@@ -3332,7 +3434,7 @@
           <w:u w:val="single"/>
         </w:rPr>
       </w:pPr>
-      <w:bookmarkStart w:id="3" w:name="_Toc150515429"/>
+      <w:bookmarkStart w:id="2" w:name="_Toc150515429"/>
       <w:r>
         <w:rPr>
           <w:rFonts w:ascii="Arial" w:eastAsia="Arial" w:hAnsi="Arial" w:cs="Arial"/>
@@ -3344,7 +3446,7 @@
         </w:rPr>
         <w:t>Anwendung am ersten Beispiel</w:t>
       </w:r>
-      <w:bookmarkEnd w:id="3"/>
+      <w:bookmarkEnd w:id="2"/>
     </w:p>
     <w:p>
       <w:pPr>
@@ -3358,12 +3460,13 @@
           <w:rFonts w:ascii="Courier New" w:eastAsia="Times New Roman" w:hAnsi="Courier New" w:cs="Courier New"/>
           <w:b/>
           <w:color w:val="000000"/>
-          <w:sz w:val="48"/>
-          <w:szCs w:val="48"/>
+          <w:sz w:val="20"/>
+          <w:szCs w:val="20"/>
           <w:lang w:val="fr-FR" w:eastAsia="de-DE"/>
         </w:rPr>
-        <w:t>→</w:t>
-      </w:r>
+        <w:t>{ "</w:t>
+      </w:r>
+      <w:proofErr w:type="gramEnd"/>
       <w:r>
         <w:rPr>
           <w:rFonts w:ascii="Courier New" w:eastAsia="Times New Roman" w:hAnsi="Courier New" w:cs="Courier New"/>
@@ -3373,9 +3476,9 @@
           <w:szCs w:val="20"/>
           <w:lang w:val="fr-FR" w:eastAsia="de-DE"/>
         </w:rPr>
-        <w:t>{ "</w:t>
-      </w:r>
-      <w:proofErr w:type="gramEnd"/>
+        <w:t>type" : "https://beispiel.com/Junior"  , "</w:t>
+      </w:r>
+      <w:proofErr w:type="spellStart"/>
       <w:r>
         <w:rPr>
           <w:rFonts w:ascii="Courier New" w:eastAsia="Times New Roman" w:hAnsi="Courier New" w:cs="Courier New"/>
@@ -3385,9 +3488,9 @@
           <w:szCs w:val="20"/>
           <w:lang w:val="fr-FR" w:eastAsia="de-DE"/>
         </w:rPr>
-        <w:t>type" : "https://beispiel.com/Junior"  , "</w:t>
-      </w:r>
-      <w:proofErr w:type="spellStart"/>
+        <w:t>title</w:t>
+      </w:r>
+      <w:proofErr w:type="spellEnd"/>
       <w:r>
         <w:rPr>
           <w:rFonts w:ascii="Courier New" w:eastAsia="Times New Roman" w:hAnsi="Courier New" w:cs="Courier New"/>
@@ -3397,9 +3500,9 @@
           <w:szCs w:val="20"/>
           <w:lang w:val="fr-FR" w:eastAsia="de-DE"/>
         </w:rPr>
-        <w:t>title</w:t>
-      </w:r>
-      <w:proofErr w:type="spellEnd"/>
+        <w:t xml:space="preserve">" : "You </w:t>
+      </w:r>
+      <w:proofErr w:type="spellStart"/>
       <w:r>
         <w:rPr>
           <w:rFonts w:ascii="Courier New" w:eastAsia="Times New Roman" w:hAnsi="Courier New" w:cs="Courier New"/>
@@ -3409,9 +3512,9 @@
           <w:szCs w:val="20"/>
           <w:lang w:val="fr-FR" w:eastAsia="de-DE"/>
         </w:rPr>
-        <w:t xml:space="preserve">" : "You </w:t>
-      </w:r>
-      <w:proofErr w:type="spellStart"/>
+        <w:t>should</w:t>
+      </w:r>
+      <w:proofErr w:type="spellEnd"/>
       <w:r>
         <w:rPr>
           <w:rFonts w:ascii="Courier New" w:eastAsia="Times New Roman" w:hAnsi="Courier New" w:cs="Courier New"/>
@@ -3421,9 +3524,9 @@
           <w:szCs w:val="20"/>
           <w:lang w:val="fr-FR" w:eastAsia="de-DE"/>
         </w:rPr>
-        <w:t>should</w:t>
-      </w:r>
-      <w:proofErr w:type="spellEnd"/>
+        <w:t xml:space="preserve"> not </w:t>
+      </w:r>
+      <w:proofErr w:type="spellStart"/>
       <w:r>
         <w:rPr>
           <w:rFonts w:ascii="Courier New" w:eastAsia="Times New Roman" w:hAnsi="Courier New" w:cs="Courier New"/>
@@ -3433,9 +3536,9 @@
           <w:szCs w:val="20"/>
           <w:lang w:val="fr-FR" w:eastAsia="de-DE"/>
         </w:rPr>
-        <w:t xml:space="preserve"> not </w:t>
-      </w:r>
-      <w:proofErr w:type="spellStart"/>
+        <w:t>pass</w:t>
+      </w:r>
+      <w:proofErr w:type="spellEnd"/>
       <w:r>
         <w:rPr>
           <w:rFonts w:ascii="Courier New" w:eastAsia="Times New Roman" w:hAnsi="Courier New" w:cs="Courier New"/>
@@ -3445,9 +3548,9 @@
           <w:szCs w:val="20"/>
           <w:lang w:val="fr-FR" w:eastAsia="de-DE"/>
         </w:rPr>
-        <w:t>pass</w:t>
-      </w:r>
-      <w:proofErr w:type="spellEnd"/>
+        <w:t xml:space="preserve"> Ekane." ,   "</w:t>
+      </w:r>
+      <w:proofErr w:type="spellStart"/>
       <w:r>
         <w:rPr>
           <w:rFonts w:ascii="Courier New" w:eastAsia="Times New Roman" w:hAnsi="Courier New" w:cs="Courier New"/>
@@ -3457,9 +3560,9 @@
           <w:szCs w:val="20"/>
           <w:lang w:val="fr-FR" w:eastAsia="de-DE"/>
         </w:rPr>
-        <w:t xml:space="preserve"> Ekane." ,   "</w:t>
-      </w:r>
-      <w:proofErr w:type="spellStart"/>
+        <w:t>detail</w:t>
+      </w:r>
+      <w:proofErr w:type="spellEnd"/>
       <w:r>
         <w:rPr>
           <w:rFonts w:ascii="Courier New" w:eastAsia="Times New Roman" w:hAnsi="Courier New" w:cs="Courier New"/>
@@ -3469,9 +3572,9 @@
           <w:szCs w:val="20"/>
           <w:lang w:val="fr-FR" w:eastAsia="de-DE"/>
         </w:rPr>
-        <w:t>detail</w:t>
-      </w:r>
-      <w:proofErr w:type="spellEnd"/>
+        <w:t xml:space="preserve">" : "Lesage </w:t>
+      </w:r>
+      <w:proofErr w:type="spellStart"/>
       <w:r>
         <w:rPr>
           <w:rFonts w:ascii="Courier New" w:eastAsia="Times New Roman" w:hAnsi="Courier New" w:cs="Courier New"/>
@@ -3481,9 +3584,9 @@
           <w:szCs w:val="20"/>
           <w:lang w:val="fr-FR" w:eastAsia="de-DE"/>
         </w:rPr>
-        <w:t xml:space="preserve">" : "Lesage </w:t>
-      </w:r>
-      <w:proofErr w:type="spellStart"/>
+        <w:t>don’t</w:t>
+      </w:r>
+      <w:proofErr w:type="spellEnd"/>
       <w:r>
         <w:rPr>
           <w:rFonts w:ascii="Courier New" w:eastAsia="Times New Roman" w:hAnsi="Courier New" w:cs="Courier New"/>
@@ -3493,9 +3596,9 @@
           <w:szCs w:val="20"/>
           <w:lang w:val="fr-FR" w:eastAsia="de-DE"/>
         </w:rPr>
-        <w:t>don’t</w:t>
-      </w:r>
-      <w:proofErr w:type="spellEnd"/>
+        <w:t xml:space="preserve"> </w:t>
+      </w:r>
+      <w:proofErr w:type="spellStart"/>
       <w:r>
         <w:rPr>
           <w:rFonts w:ascii="Courier New" w:eastAsia="Times New Roman" w:hAnsi="Courier New" w:cs="Courier New"/>
@@ -3505,9 +3608,9 @@
           <w:szCs w:val="20"/>
           <w:lang w:val="fr-FR" w:eastAsia="de-DE"/>
         </w:rPr>
-        <w:t xml:space="preserve"> </w:t>
-      </w:r>
-      <w:proofErr w:type="spellStart"/>
+        <w:t>give</w:t>
+      </w:r>
+      <w:proofErr w:type="spellEnd"/>
       <w:r>
         <w:rPr>
           <w:rFonts w:ascii="Courier New" w:eastAsia="Times New Roman" w:hAnsi="Courier New" w:cs="Courier New"/>
@@ -3517,9 +3620,9 @@
           <w:szCs w:val="20"/>
           <w:lang w:val="fr-FR" w:eastAsia="de-DE"/>
         </w:rPr>
-        <w:t>give</w:t>
-      </w:r>
-      <w:proofErr w:type="spellEnd"/>
+        <w:t xml:space="preserve"> </w:t>
+      </w:r>
+      <w:proofErr w:type="spellStart"/>
       <w:r>
         <w:rPr>
           <w:rFonts w:ascii="Courier New" w:eastAsia="Times New Roman" w:hAnsi="Courier New" w:cs="Courier New"/>
@@ -3529,9 +3632,9 @@
           <w:szCs w:val="20"/>
           <w:lang w:val="fr-FR" w:eastAsia="de-DE"/>
         </w:rPr>
-        <w:t xml:space="preserve"> </w:t>
-      </w:r>
-      <w:proofErr w:type="spellStart"/>
+        <w:t>you</w:t>
+      </w:r>
+      <w:proofErr w:type="spellEnd"/>
       <w:r>
         <w:rPr>
           <w:rFonts w:ascii="Courier New" w:eastAsia="Times New Roman" w:hAnsi="Courier New" w:cs="Courier New"/>
@@ -3541,9 +3644,8 @@
           <w:szCs w:val="20"/>
           <w:lang w:val="fr-FR" w:eastAsia="de-DE"/>
         </w:rPr>
-        <w:t>you</w:t>
-      </w:r>
-      <w:proofErr w:type="spellEnd"/>
+        <w:t xml:space="preserve"> the perm</w:t>
+      </w:r>
       <w:r>
         <w:rPr>
           <w:rFonts w:ascii="Courier New" w:eastAsia="Times New Roman" w:hAnsi="Courier New" w:cs="Courier New"/>
@@ -3553,7 +3655,7 @@
           <w:szCs w:val="20"/>
           <w:lang w:val="fr-FR" w:eastAsia="de-DE"/>
         </w:rPr>
-        <w:t xml:space="preserve"> the perm</w:t>
+        <w:t>i</w:t>
       </w:r>
       <w:r>
         <w:rPr>
@@ -3564,8 +3666,9 @@
           <w:szCs w:val="20"/>
           <w:lang w:val="fr-FR" w:eastAsia="de-DE"/>
         </w:rPr>
-        <w:t>i</w:t>
-      </w:r>
+        <w:t xml:space="preserve">ssion to </w:t>
+      </w:r>
+      <w:proofErr w:type="spellStart"/>
       <w:r>
         <w:rPr>
           <w:rFonts w:ascii="Courier New" w:eastAsia="Times New Roman" w:hAnsi="Courier New" w:cs="Courier New"/>
@@ -3575,9 +3678,9 @@
           <w:szCs w:val="20"/>
           <w:lang w:val="fr-FR" w:eastAsia="de-DE"/>
         </w:rPr>
-        <w:t xml:space="preserve">ssion to </w:t>
-      </w:r>
-      <w:proofErr w:type="spellStart"/>
+        <w:t>acces</w:t>
+      </w:r>
+      <w:proofErr w:type="spellEnd"/>
       <w:r>
         <w:rPr>
           <w:rFonts w:ascii="Courier New" w:eastAsia="Times New Roman" w:hAnsi="Courier New" w:cs="Courier New"/>
@@ -3587,9 +3690,9 @@
           <w:szCs w:val="20"/>
           <w:lang w:val="fr-FR" w:eastAsia="de-DE"/>
         </w:rPr>
-        <w:t>acces</w:t>
-      </w:r>
-      <w:proofErr w:type="spellEnd"/>
+        <w:t xml:space="preserve"> </w:t>
+      </w:r>
+      <w:proofErr w:type="spellStart"/>
       <w:r>
         <w:rPr>
           <w:rFonts w:ascii="Courier New" w:eastAsia="Times New Roman" w:hAnsi="Courier New" w:cs="Courier New"/>
@@ -3599,9 +3702,9 @@
           <w:szCs w:val="20"/>
           <w:lang w:val="fr-FR" w:eastAsia="de-DE"/>
         </w:rPr>
-        <w:t xml:space="preserve"> </w:t>
-      </w:r>
-      <w:proofErr w:type="spellStart"/>
+        <w:t>this</w:t>
+      </w:r>
+      <w:proofErr w:type="spellEnd"/>
       <w:r>
         <w:rPr>
           <w:rFonts w:ascii="Courier New" w:eastAsia="Times New Roman" w:hAnsi="Courier New" w:cs="Courier New"/>
@@ -3611,9 +3714,9 @@
           <w:szCs w:val="20"/>
           <w:lang w:val="fr-FR" w:eastAsia="de-DE"/>
         </w:rPr>
-        <w:t>this</w:t>
-      </w:r>
-      <w:proofErr w:type="spellEnd"/>
+        <w:t xml:space="preserve"> file." , "instance" : "/</w:t>
+      </w:r>
+      <w:proofErr w:type="spellStart"/>
       <w:r>
         <w:rPr>
           <w:rFonts w:ascii="Courier New" w:eastAsia="Times New Roman" w:hAnsi="Courier New" w:cs="Courier New"/>
@@ -3623,9 +3726,9 @@
           <w:szCs w:val="20"/>
           <w:lang w:val="fr-FR" w:eastAsia="de-DE"/>
         </w:rPr>
-        <w:t xml:space="preserve"> file." , "instance" : "/</w:t>
-      </w:r>
-      <w:proofErr w:type="spellStart"/>
+        <w:t>account</w:t>
+      </w:r>
+      <w:proofErr w:type="spellEnd"/>
       <w:r>
         <w:rPr>
           <w:rFonts w:ascii="Courier New" w:eastAsia="Times New Roman" w:hAnsi="Courier New" w:cs="Courier New"/>
@@ -3635,9 +3738,36 @@
           <w:szCs w:val="20"/>
           <w:lang w:val="fr-FR" w:eastAsia="de-DE"/>
         </w:rPr>
-        <w:t>account</w:t>
-      </w:r>
-      <w:proofErr w:type="spellEnd"/>
+        <w:t>/123/prompt/Njoh" }</w:t>
+      </w:r>
+    </w:p>
+    <w:p>
+      <w:pPr>
+        <w:rPr>
+          <w:rFonts w:ascii="Arial" w:eastAsia="Arial" w:hAnsi="Arial" w:cs="Arial"/>
+          <w:color w:val="000000"/>
+          <w:szCs w:val="20"/>
+          <w:lang w:eastAsia="de-DE"/>
+        </w:rPr>
+      </w:pPr>
+      <w:r>
+        <w:rPr>
+          <w:rFonts w:ascii="Arial" w:eastAsia="Arial" w:hAnsi="Arial" w:cs="Arial"/>
+          <w:color w:val="000000"/>
+          <w:szCs w:val="20"/>
+          <w:lang w:eastAsia="de-DE"/>
+        </w:rPr>
+        <w:t xml:space="preserve">Nehmen </w:t>
+      </w:r>
+      <w:r>
+        <w:rPr>
+          <w:rFonts w:ascii="Arial" w:eastAsia="Arial" w:hAnsi="Arial" w:cs="Arial"/>
+          <w:color w:val="000000"/>
+          <w:szCs w:val="20"/>
+          <w:lang w:eastAsia="de-DE"/>
+        </w:rPr>
+        <w:t xml:space="preserve">wir das Wort </w:t>
+      </w:r>
       <w:r>
         <w:rPr>
           <w:rFonts w:ascii="Courier New" w:eastAsia="Times New Roman" w:hAnsi="Courier New" w:cs="Courier New"/>
@@ -3645,38 +3775,11 @@
           <w:color w:val="000000"/>
           <w:sz w:val="20"/>
           <w:szCs w:val="20"/>
-          <w:lang w:val="fr-FR" w:eastAsia="de-DE"/>
-        </w:rPr>
-        <w:t>/123/prompt/Njoh" }</w:t>
-      </w:r>
-    </w:p>
-    <w:p>
-      <w:pPr>
-        <w:rPr>
-          <w:rFonts w:ascii="Arial" w:eastAsia="Arial" w:hAnsi="Arial" w:cs="Arial"/>
-          <w:color w:val="000000"/>
-          <w:szCs w:val="20"/>
-          <w:lang w:eastAsia="de-DE"/>
-        </w:rPr>
-      </w:pPr>
-      <w:r>
-        <w:rPr>
-          <w:rFonts w:ascii="Arial" w:eastAsia="Arial" w:hAnsi="Arial" w:cs="Arial"/>
-          <w:color w:val="000000"/>
-          <w:szCs w:val="20"/>
-          <w:lang w:eastAsia="de-DE"/>
-        </w:rPr>
-        <w:t xml:space="preserve">Nehmen </w:t>
-      </w:r>
-      <w:r>
-        <w:rPr>
-          <w:rFonts w:ascii="Arial" w:eastAsia="Arial" w:hAnsi="Arial" w:cs="Arial"/>
-          <w:color w:val="000000"/>
-          <w:szCs w:val="20"/>
-          <w:lang w:eastAsia="de-DE"/>
-        </w:rPr>
-        <w:t xml:space="preserve">wir das Wort </w:t>
-      </w:r>
+          <w:lang w:eastAsia="de-DE"/>
+        </w:rPr>
+        <w:t>"/</w:t>
+      </w:r>
+      <w:proofErr w:type="spellStart"/>
       <w:r>
         <w:rPr>
           <w:rFonts w:ascii="Courier New" w:eastAsia="Times New Roman" w:hAnsi="Courier New" w:cs="Courier New"/>
@@ -3686,9 +3789,9 @@
           <w:szCs w:val="20"/>
           <w:lang w:eastAsia="de-DE"/>
         </w:rPr>
-        <w:t>"/</w:t>
-      </w:r>
-      <w:proofErr w:type="spellStart"/>
+        <w:t>account</w:t>
+      </w:r>
+      <w:proofErr w:type="spellEnd"/>
       <w:r>
         <w:rPr>
           <w:rFonts w:ascii="Courier New" w:eastAsia="Times New Roman" w:hAnsi="Courier New" w:cs="Courier New"/>
@@ -3698,18 +3801,6 @@
           <w:szCs w:val="20"/>
           <w:lang w:eastAsia="de-DE"/>
         </w:rPr>
-        <w:t>account</w:t>
-      </w:r>
-      <w:proofErr w:type="spellEnd"/>
-      <w:r>
-        <w:rPr>
-          <w:rFonts w:ascii="Courier New" w:eastAsia="Times New Roman" w:hAnsi="Courier New" w:cs="Courier New"/>
-          <w:b/>
-          <w:color w:val="000000"/>
-          <w:sz w:val="20"/>
-          <w:szCs w:val="20"/>
-          <w:lang w:eastAsia="de-DE"/>
-        </w:rPr>
         <w:t>/123/prompt/Njoh"</w:t>
       </w:r>
       <w:r>
@@ -3719,7 +3810,25 @@
           <w:szCs w:val="20"/>
           <w:lang w:eastAsia="de-DE"/>
         </w:rPr>
-        <w:t xml:space="preserve"> für diesen Fall.</w:t>
+        <w:t xml:space="preserve"> für diesen Fall</w:t>
+      </w:r>
+      <w:r>
+        <w:rPr>
+          <w:rFonts w:ascii="Arial" w:eastAsia="Arial" w:hAnsi="Arial" w:cs="Arial"/>
+          <w:color w:val="000000"/>
+          <w:szCs w:val="20"/>
+          <w:lang w:eastAsia="de-DE"/>
+        </w:rPr>
+        <w:t xml:space="preserve"> (Es wird hier als ein Wort betrachtet, weil es von einer einzigen Variablen erzeugt wird)</w:t>
+      </w:r>
+      <w:r>
+        <w:rPr>
+          <w:rFonts w:ascii="Arial" w:eastAsia="Arial" w:hAnsi="Arial" w:cs="Arial"/>
+          <w:color w:val="000000"/>
+          <w:szCs w:val="20"/>
+          <w:lang w:eastAsia="de-DE"/>
+        </w:rPr>
+        <w:t>.</w:t>
       </w:r>
       <w:r>
         <w:rPr>
@@ -4147,6 +4256,7 @@
         <w:rPr>
           <w:rFonts w:ascii="Arial" w:eastAsia="Arial" w:hAnsi="Arial" w:cs="Arial"/>
         </w:rPr>
+        <w:lastRenderedPageBreak/>
         <w:t>|</w:t>
       </w:r>
       <m:oMath>
@@ -6070,7 +6180,7 @@
           <w:szCs w:val="24"/>
         </w:rPr>
       </w:pPr>
-      <w:bookmarkStart w:id="4" w:name="_Toc150515430"/>
+      <w:bookmarkStart w:id="3" w:name="_Toc150515430"/>
       <w:r>
         <w:rPr>
           <w:rFonts w:ascii="Arial" w:eastAsia="Arial" w:hAnsi="Arial" w:cs="Arial"/>
@@ -6082,7 +6192,7 @@
         </w:rPr>
         <w:t>Anwendung am zweiten Beispiel</w:t>
       </w:r>
-      <w:bookmarkEnd w:id="4"/>
+      <w:bookmarkEnd w:id="3"/>
     </w:p>
     <w:p>
       <w:pPr>
@@ -6101,11 +6211,11 @@
           <w:rFonts w:ascii="Courier New" w:eastAsia="Times New Roman" w:hAnsi="Courier New" w:cs="Courier New"/>
           <w:b/>
           <w:color w:val="000000"/>
-          <w:sz w:val="48"/>
-          <w:szCs w:val="48"/>
-          <w:lang w:eastAsia="de-DE"/>
-        </w:rPr>
-        <w:t>→</w:t>
+          <w:sz w:val="20"/>
+          <w:szCs w:val="20"/>
+          <w:lang w:eastAsia="de-DE"/>
+        </w:rPr>
+        <w:t xml:space="preserve">{ </w:t>
       </w:r>
       <w:r>
         <w:rPr>
@@ -6116,8 +6226,9 @@
           <w:szCs w:val="20"/>
           <w:lang w:eastAsia="de-DE"/>
         </w:rPr>
-        <w:t xml:space="preserve">{ </w:t>
-      </w:r>
+        <w:t>"</w:t>
+      </w:r>
+      <w:proofErr w:type="gramEnd"/>
       <w:r>
         <w:rPr>
           <w:rFonts w:ascii="Courier New" w:eastAsia="Times New Roman" w:hAnsi="Courier New" w:cs="Courier New"/>
@@ -6127,9 +6238,8 @@
           <w:szCs w:val="20"/>
           <w:lang w:eastAsia="de-DE"/>
         </w:rPr>
-        <w:t>"</w:t>
-      </w:r>
-      <w:proofErr w:type="gramEnd"/>
+        <w:t>type" : "https://</w:t>
+      </w:r>
       <w:r>
         <w:rPr>
           <w:rFonts w:ascii="Courier New" w:eastAsia="Times New Roman" w:hAnsi="Courier New" w:cs="Courier New"/>
@@ -6139,7 +6249,7 @@
           <w:szCs w:val="20"/>
           <w:lang w:eastAsia="de-DE"/>
         </w:rPr>
-        <w:t>type" : "https://</w:t>
+        <w:t>hp</w:t>
       </w:r>
       <w:r>
         <w:rPr>
@@ -6150,7 +6260,7 @@
           <w:szCs w:val="20"/>
           <w:lang w:eastAsia="de-DE"/>
         </w:rPr>
-        <w:t>hp</w:t>
+        <w:t>.com/</w:t>
       </w:r>
       <w:r>
         <w:rPr>
@@ -6161,7 +6271,7 @@
           <w:szCs w:val="20"/>
           <w:lang w:eastAsia="de-DE"/>
         </w:rPr>
-        <w:t>.com/</w:t>
+        <w:t>Steve</w:t>
       </w:r>
       <w:r>
         <w:rPr>
@@ -6172,7 +6282,7 @@
           <w:szCs w:val="20"/>
           <w:lang w:eastAsia="de-DE"/>
         </w:rPr>
-        <w:t>Steve</w:t>
+        <w:t>"</w:t>
       </w:r>
       <w:r>
         <w:rPr>
@@ -6183,7 +6293,7 @@
           <w:szCs w:val="20"/>
           <w:lang w:eastAsia="de-DE"/>
         </w:rPr>
-        <w:t>"</w:t>
+        <w:t xml:space="preserve">  , </w:t>
       </w:r>
       <w:r>
         <w:rPr>
@@ -6194,8 +6304,9 @@
           <w:szCs w:val="20"/>
           <w:lang w:eastAsia="de-DE"/>
         </w:rPr>
-        <w:t xml:space="preserve">  , </w:t>
-      </w:r>
+        <w:t>"title" : "</w:t>
+      </w:r>
+      <w:proofErr w:type="spellStart"/>
       <w:r>
         <w:rPr>
           <w:rFonts w:ascii="Courier New" w:eastAsia="Times New Roman" w:hAnsi="Courier New" w:cs="Courier New"/>
@@ -6205,9 +6316,9 @@
           <w:szCs w:val="20"/>
           <w:lang w:eastAsia="de-DE"/>
         </w:rPr>
-        <w:t>"title" : "</w:t>
-      </w:r>
-      <w:proofErr w:type="spellStart"/>
+        <w:t>Aguiwo</w:t>
+      </w:r>
+      <w:proofErr w:type="spellEnd"/>
       <w:r>
         <w:rPr>
           <w:rFonts w:ascii="Courier New" w:eastAsia="Times New Roman" w:hAnsi="Courier New" w:cs="Courier New"/>
@@ -6217,9 +6328,8 @@
           <w:szCs w:val="20"/>
           <w:lang w:eastAsia="de-DE"/>
         </w:rPr>
-        <w:t>Aguiwo</w:t>
-      </w:r>
-      <w:proofErr w:type="spellEnd"/>
+        <w:t xml:space="preserve"> II.</w:t>
+      </w:r>
       <w:r>
         <w:rPr>
           <w:rFonts w:ascii="Courier New" w:eastAsia="Times New Roman" w:hAnsi="Courier New" w:cs="Courier New"/>
@@ -6229,7 +6339,7 @@
           <w:szCs w:val="20"/>
           <w:lang w:eastAsia="de-DE"/>
         </w:rPr>
-        <w:t xml:space="preserve"> II.</w:t>
+        <w:t>" ,</w:t>
       </w:r>
       <w:r>
         <w:rPr>
@@ -6240,7 +6350,7 @@
           <w:szCs w:val="20"/>
           <w:lang w:eastAsia="de-DE"/>
         </w:rPr>
-        <w:t>" ,</w:t>
+        <w:t xml:space="preserve">   </w:t>
       </w:r>
       <w:r>
         <w:rPr>
@@ -6251,8 +6361,9 @@
           <w:szCs w:val="20"/>
           <w:lang w:eastAsia="de-DE"/>
         </w:rPr>
-        <w:t xml:space="preserve">   </w:t>
-      </w:r>
+        <w:t>"</w:t>
+      </w:r>
+      <w:proofErr w:type="spellStart"/>
       <w:r>
         <w:rPr>
           <w:rFonts w:ascii="Courier New" w:eastAsia="Times New Roman" w:hAnsi="Courier New" w:cs="Courier New"/>
@@ -6262,9 +6373,9 @@
           <w:szCs w:val="20"/>
           <w:lang w:eastAsia="de-DE"/>
         </w:rPr>
-        <w:t>"</w:t>
-      </w:r>
-      <w:proofErr w:type="spellStart"/>
+        <w:t>detail</w:t>
+      </w:r>
+      <w:proofErr w:type="spellEnd"/>
       <w:r>
         <w:rPr>
           <w:rFonts w:ascii="Courier New" w:eastAsia="Times New Roman" w:hAnsi="Courier New" w:cs="Courier New"/>
@@ -6274,9 +6385,8 @@
           <w:szCs w:val="20"/>
           <w:lang w:eastAsia="de-DE"/>
         </w:rPr>
-        <w:t>detail</w:t>
-      </w:r>
-      <w:proofErr w:type="spellEnd"/>
+        <w:t>" : "</w:t>
+      </w:r>
       <w:r>
         <w:rPr>
           <w:rFonts w:ascii="Courier New" w:eastAsia="Times New Roman" w:hAnsi="Courier New" w:cs="Courier New"/>
@@ -6286,7 +6396,7 @@
           <w:szCs w:val="20"/>
           <w:lang w:eastAsia="de-DE"/>
         </w:rPr>
-        <w:t>" : "</w:t>
+        <w:t>Ekane Njoh ist nicht eingetragen.</w:t>
       </w:r>
       <w:r>
         <w:rPr>
@@ -6297,7 +6407,7 @@
           <w:szCs w:val="20"/>
           <w:lang w:eastAsia="de-DE"/>
         </w:rPr>
-        <w:t>Ekane Njoh ist nicht eingetragen.</w:t>
+        <w:t>"</w:t>
       </w:r>
       <w:r>
         <w:rPr>
@@ -6308,7 +6418,7 @@
           <w:szCs w:val="20"/>
           <w:lang w:eastAsia="de-DE"/>
         </w:rPr>
-        <w:t>"</w:t>
+        <w:t xml:space="preserve"> , </w:t>
       </w:r>
       <w:r>
         <w:rPr>
@@ -6319,8 +6429,9 @@
           <w:szCs w:val="20"/>
           <w:lang w:eastAsia="de-DE"/>
         </w:rPr>
-        <w:t xml:space="preserve"> , </w:t>
-      </w:r>
+        <w:t>"</w:t>
+      </w:r>
+      <w:proofErr w:type="spellStart"/>
       <w:r>
         <w:rPr>
           <w:rFonts w:ascii="Courier New" w:eastAsia="Times New Roman" w:hAnsi="Courier New" w:cs="Courier New"/>
@@ -6330,9 +6441,9 @@
           <w:szCs w:val="20"/>
           <w:lang w:eastAsia="de-DE"/>
         </w:rPr>
-        <w:t>"</w:t>
-      </w:r>
-      <w:proofErr w:type="spellStart"/>
+        <w:t>instance</w:t>
+      </w:r>
+      <w:proofErr w:type="spellEnd"/>
       <w:r>
         <w:rPr>
           <w:rFonts w:ascii="Courier New" w:eastAsia="Times New Roman" w:hAnsi="Courier New" w:cs="Courier New"/>
@@ -6342,9 +6453,8 @@
           <w:szCs w:val="20"/>
           <w:lang w:eastAsia="de-DE"/>
         </w:rPr>
-        <w:t>instance</w:t>
-      </w:r>
-      <w:proofErr w:type="spellEnd"/>
+        <w:t>" ":" "</w:t>
+      </w:r>
       <w:r>
         <w:rPr>
           <w:rFonts w:ascii="Courier New" w:eastAsia="Times New Roman" w:hAnsi="Courier New" w:cs="Courier New"/>
@@ -6354,8 +6464,9 @@
           <w:szCs w:val="20"/>
           <w:lang w:eastAsia="de-DE"/>
         </w:rPr>
-        <w:t>" ":" "</w:t>
-      </w:r>
+        <w:t>/</w:t>
+      </w:r>
+      <w:proofErr w:type="spellStart"/>
       <w:r>
         <w:rPr>
           <w:rFonts w:ascii="Courier New" w:eastAsia="Times New Roman" w:hAnsi="Courier New" w:cs="Courier New"/>
@@ -6365,9 +6476,9 @@
           <w:szCs w:val="20"/>
           <w:lang w:eastAsia="de-DE"/>
         </w:rPr>
-        <w:t>/</w:t>
-      </w:r>
-      <w:proofErr w:type="spellStart"/>
+        <w:t>account</w:t>
+      </w:r>
+      <w:proofErr w:type="spellEnd"/>
       <w:r>
         <w:rPr>
           <w:rFonts w:ascii="Courier New" w:eastAsia="Times New Roman" w:hAnsi="Courier New" w:cs="Courier New"/>
@@ -6377,9 +6488,9 @@
           <w:szCs w:val="20"/>
           <w:lang w:eastAsia="de-DE"/>
         </w:rPr>
-        <w:t>account</w:t>
-      </w:r>
-      <w:proofErr w:type="spellEnd"/>
+        <w:t>/Lesage/</w:t>
+      </w:r>
+      <w:proofErr w:type="spellStart"/>
       <w:r>
         <w:rPr>
           <w:rFonts w:ascii="Courier New" w:eastAsia="Times New Roman" w:hAnsi="Courier New" w:cs="Courier New"/>
@@ -6389,9 +6500,9 @@
           <w:szCs w:val="20"/>
           <w:lang w:eastAsia="de-DE"/>
         </w:rPr>
-        <w:t>/Lesage/</w:t>
-      </w:r>
-      <w:proofErr w:type="spellStart"/>
+        <w:t>mgsa</w:t>
+      </w:r>
+      <w:proofErr w:type="spellEnd"/>
       <w:r>
         <w:rPr>
           <w:rFonts w:ascii="Courier New" w:eastAsia="Times New Roman" w:hAnsi="Courier New" w:cs="Courier New"/>
@@ -6401,9 +6512,8 @@
           <w:szCs w:val="20"/>
           <w:lang w:eastAsia="de-DE"/>
         </w:rPr>
-        <w:t>mgsa</w:t>
-      </w:r>
-      <w:proofErr w:type="spellEnd"/>
+        <w:t>/</w:t>
+      </w:r>
       <w:r>
         <w:rPr>
           <w:rFonts w:ascii="Courier New" w:eastAsia="Times New Roman" w:hAnsi="Courier New" w:cs="Courier New"/>
@@ -6413,7 +6523,7 @@
           <w:szCs w:val="20"/>
           <w:lang w:eastAsia="de-DE"/>
         </w:rPr>
-        <w:t>/</w:t>
+        <w:t>Njoh"</w:t>
       </w:r>
       <w:r>
         <w:rPr>
@@ -6424,7 +6534,27 @@
           <w:szCs w:val="20"/>
           <w:lang w:eastAsia="de-DE"/>
         </w:rPr>
-        <w:t>Njoh"</w:t>
+        <w:t xml:space="preserve"> }</w:t>
+      </w:r>
+    </w:p>
+    <w:p/>
+    <w:p>
+      <w:pPr>
+        <w:rPr>
+          <w:rFonts w:ascii="Arial" w:eastAsia="Arial" w:hAnsi="Arial" w:cs="Arial"/>
+          <w:color w:val="000000"/>
+          <w:szCs w:val="20"/>
+          <w:lang w:eastAsia="de-DE"/>
+        </w:rPr>
+      </w:pPr>
+      <w:r>
+        <w:rPr>
+          <w:rFonts w:ascii="Arial" w:eastAsia="Arial" w:hAnsi="Arial" w:cs="Arial"/>
+          <w:color w:val="000000"/>
+          <w:szCs w:val="20"/>
+          <w:lang w:eastAsia="de-DE"/>
+        </w:rPr>
+        <w:t xml:space="preserve">Nehmen wir das Wort </w:t>
       </w:r>
       <w:r>
         <w:rPr>
@@ -6435,27 +6565,7 @@
           <w:szCs w:val="20"/>
           <w:lang w:eastAsia="de-DE"/>
         </w:rPr>
-        <w:t xml:space="preserve"> }</w:t>
-      </w:r>
-    </w:p>
-    <w:p/>
-    <w:p>
-      <w:pPr>
-        <w:rPr>
-          <w:rFonts w:ascii="Arial" w:eastAsia="Arial" w:hAnsi="Arial" w:cs="Arial"/>
-          <w:color w:val="000000"/>
-          <w:szCs w:val="20"/>
-          <w:lang w:eastAsia="de-DE"/>
-        </w:rPr>
-      </w:pPr>
-      <w:r>
-        <w:rPr>
-          <w:rFonts w:ascii="Arial" w:eastAsia="Arial" w:hAnsi="Arial" w:cs="Arial"/>
-          <w:color w:val="000000"/>
-          <w:szCs w:val="20"/>
-          <w:lang w:eastAsia="de-DE"/>
-        </w:rPr>
-        <w:t xml:space="preserve">Nehmen wir das Wort </w:t>
+        <w:t>"</w:t>
       </w:r>
       <w:r>
         <w:rPr>
@@ -6466,16 +6576,65 @@
           <w:szCs w:val="20"/>
           <w:lang w:eastAsia="de-DE"/>
         </w:rPr>
-        <w:t>eingetragen</w:t>
-      </w:r>
-      <w:r>
-        <w:rPr>
-          <w:rFonts w:ascii="Arial" w:eastAsia="Arial" w:hAnsi="Arial" w:cs="Arial"/>
-          <w:color w:val="000000"/>
-          <w:szCs w:val="20"/>
-          <w:lang w:eastAsia="de-DE"/>
-        </w:rPr>
-        <w:t xml:space="preserve"> für diesen Fall.</w:t>
+        <w:t>Ekane Njoh ist nicht eingetragen.</w:t>
+      </w:r>
+      <w:r>
+        <w:rPr>
+          <w:rFonts w:ascii="Courier New" w:eastAsia="Times New Roman" w:hAnsi="Courier New" w:cs="Courier New"/>
+          <w:b/>
+          <w:color w:val="000000"/>
+          <w:sz w:val="20"/>
+          <w:szCs w:val="20"/>
+          <w:lang w:eastAsia="de-DE"/>
+        </w:rPr>
+        <w:t>"</w:t>
+      </w:r>
+      <w:r>
+        <w:rPr>
+          <w:rFonts w:ascii="Arial" w:eastAsia="Arial" w:hAnsi="Arial" w:cs="Arial"/>
+          <w:color w:val="000000"/>
+          <w:szCs w:val="20"/>
+          <w:lang w:eastAsia="de-DE"/>
+        </w:rPr>
+        <w:t xml:space="preserve"> für diesen Fall</w:t>
+      </w:r>
+      <w:r>
+        <w:rPr>
+          <w:rFonts w:ascii="Arial" w:eastAsia="Arial" w:hAnsi="Arial" w:cs="Arial"/>
+          <w:color w:val="000000"/>
+          <w:szCs w:val="20"/>
+          <w:lang w:eastAsia="de-DE"/>
+        </w:rPr>
+        <w:t xml:space="preserve"> (wird ebenfalls als ein einziges Wort angesehen, denn es entsteht durch eine Variable und zwar die Variable &lt;</w:t>
+      </w:r>
+      <w:proofErr w:type="spellStart"/>
+      <w:r>
+        <w:rPr>
+          <w:rFonts w:ascii="Arial" w:eastAsia="Arial" w:hAnsi="Arial" w:cs="Arial"/>
+          <w:color w:val="000000"/>
+          <w:szCs w:val="20"/>
+          <w:lang w:eastAsia="de-DE"/>
+        </w:rPr>
+        <w:t>string</w:t>
+      </w:r>
+      <w:proofErr w:type="spellEnd"/>
+      <w:r>
+        <w:rPr>
+          <w:rFonts w:ascii="Arial" w:eastAsia="Arial" w:hAnsi="Arial" w:cs="Arial"/>
+          <w:color w:val="000000"/>
+          <w:szCs w:val="20"/>
+          <w:lang w:eastAsia="de-DE"/>
+        </w:rPr>
+        <w:t>&gt;)</w:t>
+      </w:r>
+      <w:r>
+        <w:rPr>
+          <w:rFonts w:ascii="Arial" w:eastAsia="Arial" w:hAnsi="Arial" w:cs="Arial"/>
+          <w:color w:val="000000"/>
+          <w:szCs w:val="20"/>
+          <w:lang w:eastAsia="de-DE"/>
+        </w:rPr>
+        <w:t>.</w:t>
       </w:r>
     </w:p>
     <w:p>
@@ -6862,7 +7021,6 @@
         <w:rPr>
           <w:rFonts w:ascii="Arial" w:eastAsia="Arial" w:hAnsi="Arial" w:cs="Arial"/>
         </w:rPr>
-        <w:lastRenderedPageBreak/>
         <w:t>|</w:t>
       </w:r>
       <m:oMath>
@@ -7014,6 +7172,7 @@
             <w:sz w:val="24"/>
             <w:szCs w:val="24"/>
           </w:rPr>
+          <w:lastRenderedPageBreak/>
           <m:t xml:space="preserve">∀i= 0,1,2, … :  </m:t>
         </m:r>
         <m:sSub>
@@ -7169,7 +7328,7 @@
         </m:r>
         <m:r>
           <m:rPr>
-            <m:sty m:val="p"/>
+            <m:sty m:val="b"/>
           </m:rPr>
           <w:rPr>
             <w:rFonts w:ascii="Cambria Math" w:eastAsia="Times New Roman" w:hAnsi="Cambria Math" w:cs="Courier New"/>
@@ -7178,7 +7337,7 @@
             <w:szCs w:val="20"/>
             <w:lang w:eastAsia="de-DE"/>
           </w:rPr>
-          <m:t>eingetragen</m:t>
+          <m:t>"Ekane Njoh ist nicht eingetragen."</m:t>
         </m:r>
       </m:oMath>
       <w:r>
@@ -7422,7 +7581,7 @@
         </m:r>
         <m:r>
           <m:rPr>
-            <m:sty m:val="p"/>
+            <m:sty m:val="b"/>
           </m:rPr>
           <w:rPr>
             <w:rFonts w:ascii="Cambria Math" w:eastAsia="Times New Roman" w:hAnsi="Cambria Math" w:cs="Courier New"/>
@@ -7431,102 +7590,7 @@
             <w:szCs w:val="20"/>
             <w:lang w:eastAsia="de-DE"/>
           </w:rPr>
-          <m:t xml:space="preserve">ein </m:t>
-        </m:r>
-      </m:oMath>
-      <w:r>
-        <w:rPr>
-          <w:rFonts w:ascii="Arial" w:eastAsia="Arial" w:hAnsi="Arial" w:cs="Arial"/>
-        </w:rPr>
-        <w:t xml:space="preserve">, mit </w:t>
-      </w:r>
-      <w:r>
-        <w:rPr>
-          <w:rFonts w:ascii="Arial" w:eastAsia="Arial" w:hAnsi="Arial" w:cs="Arial"/>
-        </w:rPr>
-        <w:t>|</w:t>
-      </w:r>
-      <m:oMath>
-        <m:sSub>
-          <m:sSubPr>
-            <m:ctrlPr>
-              <w:rPr>
-                <w:rFonts w:ascii="Cambria Math" w:hAnsi="Cambria Math"/>
-                <w:i/>
-              </w:rPr>
-            </m:ctrlPr>
-          </m:sSubPr>
-          <m:e>
-            <m:r>
-              <w:rPr>
-                <w:rFonts w:ascii="Cambria Math" w:hAnsi="Cambria Math"/>
-              </w:rPr>
-              <m:t>u</m:t>
-            </m:r>
-          </m:e>
-          <m:sub>
-            <m:r>
-              <w:rPr>
-                <w:rFonts w:ascii="Cambria Math" w:hAnsi="Cambria Math"/>
-              </w:rPr>
-              <m:t>2</m:t>
-            </m:r>
-          </m:sub>
-        </m:sSub>
-        <m:r>
-          <w:rPr>
-            <w:rFonts w:ascii="Cambria Math" w:hAnsi="Cambria Math"/>
-          </w:rPr>
-          <m:t xml:space="preserve">| </m:t>
-        </m:r>
-        <m:r>
-          <w:rPr>
-            <w:rFonts w:ascii="Cambria Math" w:eastAsia="Arial" w:hAnsi="Cambria Math" w:cs="Arial"/>
-            <w:sz w:val="24"/>
-            <w:szCs w:val="24"/>
-          </w:rPr>
-          <m:t>≥1</m:t>
-        </m:r>
-      </m:oMath>
-    </w:p>
-    <w:p>
-      <w:pPr>
-        <w:rPr>
-          <w:rFonts w:ascii="Arial" w:eastAsia="Arial" w:hAnsi="Arial" w:cs="Arial"/>
-        </w:rPr>
-      </w:pPr>
-      <m:oMath>
-        <m:sSub>
-          <m:sSubPr>
-            <m:ctrlPr>
-              <w:rPr>
-                <w:rFonts w:ascii="Cambria Math" w:hAnsi="Cambria Math"/>
-                <w:i/>
-              </w:rPr>
-            </m:ctrlPr>
-          </m:sSubPr>
-          <m:e>
-            <m:r>
-              <w:rPr>
-                <w:rFonts w:ascii="Cambria Math" w:hAnsi="Cambria Math"/>
-              </w:rPr>
-              <m:t>v</m:t>
-            </m:r>
-          </m:e>
-          <m:sub>
-            <m:r>
-              <w:rPr>
-                <w:rFonts w:ascii="Cambria Math" w:hAnsi="Cambria Math"/>
-              </w:rPr>
-              <m:t>2</m:t>
-            </m:r>
-          </m:sub>
-        </m:sSub>
-        <m:r>
-          <w:rPr>
-            <w:rFonts w:ascii="Cambria Math" w:hAnsi="Cambria Math"/>
-          </w:rPr>
-          <m:t>=</m:t>
+          <m:t>"Ekane Njoh</m:t>
         </m:r>
         <m:r>
           <m:rPr>
@@ -7539,7 +7603,7 @@
             <w:szCs w:val="20"/>
             <w:lang w:eastAsia="de-DE"/>
           </w:rPr>
-          <m:t>ge</m:t>
+          <m:t xml:space="preserve"> </m:t>
         </m:r>
       </m:oMath>
       <w:r>
@@ -7548,65 +7612,178 @@
         </w:rPr>
         <w:t xml:space="preserve">, mit </w:t>
       </w:r>
-    </w:p>
-    <w:p>
-      <w:pPr>
-        <w:rPr>
-          <w:rFonts w:ascii="Arial" w:eastAsia="Arial" w:hAnsi="Arial" w:cs="Arial"/>
-        </w:rPr>
-      </w:pPr>
-      <m:oMathPara>
-        <m:oMathParaPr>
-          <m:jc m:val="left"/>
-        </m:oMathParaPr>
-        <m:oMath>
-          <m:sSub>
-            <m:sSubPr>
-              <m:ctrlPr>
-                <w:rPr>
-                  <w:rFonts w:ascii="Cambria Math" w:hAnsi="Cambria Math"/>
-                  <w:i/>
-                </w:rPr>
-              </m:ctrlPr>
-            </m:sSubPr>
-            <m:e>
-              <m:r>
-                <w:rPr>
-                  <w:rFonts w:ascii="Cambria Math" w:hAnsi="Cambria Math"/>
-                </w:rPr>
-                <m:t>w</m:t>
-              </m:r>
-            </m:e>
-            <m:sub>
-              <m:r>
-                <w:rPr>
-                  <w:rFonts w:ascii="Cambria Math" w:hAnsi="Cambria Math"/>
-                </w:rPr>
-                <m:t>2</m:t>
-              </m:r>
-            </m:sub>
-          </m:sSub>
-          <m:r>
-            <w:rPr>
-              <w:rFonts w:ascii="Cambria Math" w:hAnsi="Cambria Math"/>
-            </w:rPr>
-            <m:t>=</m:t>
-          </m:r>
-          <m:r>
-            <m:rPr>
-              <m:sty m:val="p"/>
-            </m:rPr>
-            <w:rPr>
-              <w:rFonts w:ascii="Cambria Math" w:eastAsia="Times New Roman" w:hAnsi="Cambria Math" w:cs="Courier New"/>
-              <w:color w:val="000000"/>
-              <w:sz w:val="20"/>
-              <w:szCs w:val="20"/>
-              <w:lang w:eastAsia="de-DE"/>
-            </w:rPr>
-            <m:t>tragen</m:t>
-          </m:r>
-        </m:oMath>
-      </m:oMathPara>
+      <w:r>
+        <w:rPr>
+          <w:rFonts w:ascii="Arial" w:eastAsia="Arial" w:hAnsi="Arial" w:cs="Arial"/>
+        </w:rPr>
+        <w:t>|</w:t>
+      </w:r>
+      <m:oMath>
+        <m:sSub>
+          <m:sSubPr>
+            <m:ctrlPr>
+              <w:rPr>
+                <w:rFonts w:ascii="Cambria Math" w:hAnsi="Cambria Math"/>
+                <w:i/>
+              </w:rPr>
+            </m:ctrlPr>
+          </m:sSubPr>
+          <m:e>
+            <m:r>
+              <w:rPr>
+                <w:rFonts w:ascii="Cambria Math" w:hAnsi="Cambria Math"/>
+              </w:rPr>
+              <m:t>u</m:t>
+            </m:r>
+          </m:e>
+          <m:sub>
+            <m:r>
+              <w:rPr>
+                <w:rFonts w:ascii="Cambria Math" w:hAnsi="Cambria Math"/>
+              </w:rPr>
+              <m:t>2</m:t>
+            </m:r>
+          </m:sub>
+        </m:sSub>
+        <m:r>
+          <w:rPr>
+            <w:rFonts w:ascii="Cambria Math" w:hAnsi="Cambria Math"/>
+          </w:rPr>
+          <m:t xml:space="preserve">| </m:t>
+        </m:r>
+        <m:r>
+          <w:rPr>
+            <w:rFonts w:ascii="Cambria Math" w:eastAsia="Arial" w:hAnsi="Cambria Math" w:cs="Arial"/>
+            <w:sz w:val="24"/>
+            <w:szCs w:val="24"/>
+          </w:rPr>
+          <m:t>≥1</m:t>
+        </m:r>
+      </m:oMath>
+    </w:p>
+    <w:p>
+      <w:pPr>
+        <w:rPr>
+          <w:rFonts w:ascii="Arial" w:eastAsia="Arial" w:hAnsi="Arial" w:cs="Arial"/>
+        </w:rPr>
+      </w:pPr>
+      <m:oMath>
+        <m:sSub>
+          <m:sSubPr>
+            <m:ctrlPr>
+              <w:rPr>
+                <w:rFonts w:ascii="Cambria Math" w:hAnsi="Cambria Math"/>
+                <w:i/>
+              </w:rPr>
+            </m:ctrlPr>
+          </m:sSubPr>
+          <m:e>
+            <m:r>
+              <w:rPr>
+                <w:rFonts w:ascii="Cambria Math" w:hAnsi="Cambria Math"/>
+              </w:rPr>
+              <m:t>v</m:t>
+            </m:r>
+          </m:e>
+          <m:sub>
+            <m:r>
+              <w:rPr>
+                <w:rFonts w:ascii="Cambria Math" w:hAnsi="Cambria Math"/>
+              </w:rPr>
+              <m:t>2</m:t>
+            </m:r>
+          </m:sub>
+        </m:sSub>
+        <m:r>
+          <w:rPr>
+            <w:rFonts w:ascii="Cambria Math" w:hAnsi="Cambria Math"/>
+          </w:rPr>
+          <m:t>=</m:t>
+        </m:r>
+        <m:r>
+          <m:rPr>
+            <m:sty m:val="b"/>
+          </m:rPr>
+          <w:rPr>
+            <w:rFonts w:ascii="Cambria Math" w:eastAsia="Times New Roman" w:hAnsi="Cambria Math" w:cs="Courier New"/>
+            <w:color w:val="000000"/>
+            <w:sz w:val="20"/>
+            <w:szCs w:val="20"/>
+            <w:lang w:eastAsia="de-DE"/>
+          </w:rPr>
+          <m:t>ist</m:t>
+        </m:r>
+      </m:oMath>
+      <w:r>
+        <w:rPr>
+          <w:rFonts w:ascii="Arial" w:eastAsia="Arial" w:hAnsi="Arial" w:cs="Arial"/>
+        </w:rPr>
+        <w:t xml:space="preserve">, mit </w:t>
+      </w:r>
+    </w:p>
+    <w:p>
+      <w:pPr>
+        <w:rPr>
+          <w:rFonts w:ascii="Arial" w:eastAsia="Arial" w:hAnsi="Arial" w:cs="Arial"/>
+        </w:rPr>
+      </w:pPr>
+      <m:oMath>
+        <m:sSub>
+          <m:sSubPr>
+            <m:ctrlPr>
+              <w:rPr>
+                <w:rFonts w:ascii="Cambria Math" w:hAnsi="Cambria Math"/>
+                <w:i/>
+              </w:rPr>
+            </m:ctrlPr>
+          </m:sSubPr>
+          <m:e>
+            <m:r>
+              <w:rPr>
+                <w:rFonts w:ascii="Cambria Math" w:hAnsi="Cambria Math"/>
+              </w:rPr>
+              <m:t>w</m:t>
+            </m:r>
+          </m:e>
+          <m:sub>
+            <m:r>
+              <w:rPr>
+                <w:rFonts w:ascii="Cambria Math" w:hAnsi="Cambria Math"/>
+              </w:rPr>
+              <m:t>2</m:t>
+            </m:r>
+          </m:sub>
+        </m:sSub>
+        <m:r>
+          <w:rPr>
+            <w:rFonts w:ascii="Cambria Math" w:hAnsi="Cambria Math"/>
+          </w:rPr>
+          <m:t>=</m:t>
+        </m:r>
+        <m:r>
+          <m:rPr>
+            <m:sty m:val="b"/>
+          </m:rPr>
+          <w:rPr>
+            <w:rFonts w:ascii="Cambria Math" w:eastAsia="Times New Roman" w:hAnsi="Cambria Math" w:cs="Courier New"/>
+            <w:color w:val="000000"/>
+            <w:sz w:val="20"/>
+            <w:szCs w:val="20"/>
+            <w:lang w:eastAsia="de-DE"/>
+          </w:rPr>
+          <m:t>nicht eingetragen."</m:t>
+        </m:r>
+      </m:oMath>
+      <w:r>
+        <w:rPr>
+          <w:rFonts w:ascii="Arial" w:eastAsia="Arial" w:hAnsi="Arial" w:cs="Arial"/>
+          <w:color w:val="000000"/>
+          <w:sz w:val="20"/>
+          <w:szCs w:val="20"/>
+          <w:lang w:eastAsia="de-DE"/>
+        </w:rPr>
+        <w:t xml:space="preserve"> </w:t>
+      </w:r>
     </w:p>
     <w:p>
       <w:pPr>
@@ -7918,7 +8095,7 @@
         </m:r>
         <m:r>
           <m:rPr>
-            <m:sty m:val="p"/>
+            <m:sty m:val="b"/>
           </m:rPr>
           <w:rPr>
             <w:rFonts w:ascii="Cambria Math" w:eastAsia="Times New Roman" w:hAnsi="Cambria Math" w:cs="Courier New"/>
@@ -7927,9 +8104,19 @@
             <w:szCs w:val="20"/>
             <w:lang w:eastAsia="de-DE"/>
           </w:rPr>
-          <m:t>eintragen</m:t>
+          <m:t>"Ekane Njoh nicht eingetragen."</m:t>
         </m:r>
       </m:oMath>
+      <w:r>
+        <w:rPr>
+          <w:rFonts w:ascii="Arial" w:eastAsia="Arial" w:hAnsi="Arial" w:cs="Arial"/>
+          <w:color w:val="000000"/>
+          <w:sz w:val="20"/>
+          <w:szCs w:val="20"/>
+          <w:lang w:eastAsia="de-DE"/>
+        </w:rPr>
+        <w:t xml:space="preserve"> </w:t>
+      </w:r>
     </w:p>
     <w:p>
       <w:pPr>
@@ -8152,7 +8339,7 @@
         </m:r>
         <m:r>
           <m:rPr>
-            <m:sty m:val="p"/>
+            <m:sty m:val="b"/>
           </m:rPr>
           <w:rPr>
             <w:rFonts w:ascii="Cambria Math" w:eastAsia="Times New Roman" w:hAnsi="Cambria Math" w:cs="Courier New"/>
@@ -8161,9 +8348,19 @@
             <w:szCs w:val="20"/>
             <w:lang w:eastAsia="de-DE"/>
           </w:rPr>
-          <m:t>eingetragen</m:t>
+          <m:t>"Ekane Njoh ist nicht eingetragen."</m:t>
         </m:r>
       </m:oMath>
+      <w:r>
+        <w:rPr>
+          <w:rFonts w:ascii="Arial" w:eastAsia="Arial" w:hAnsi="Arial" w:cs="Arial"/>
+          <w:color w:val="000000"/>
+          <w:sz w:val="20"/>
+          <w:szCs w:val="20"/>
+          <w:lang w:eastAsia="de-DE"/>
+        </w:rPr>
+        <w:t xml:space="preserve"> </w:t>
+      </w:r>
     </w:p>
     <w:p>
       <w:pPr>
@@ -8386,7 +8583,7 @@
         </m:r>
         <m:r>
           <m:rPr>
-            <m:sty m:val="p"/>
+            <m:sty m:val="b"/>
           </m:rPr>
           <w:rPr>
             <w:rFonts w:ascii="Cambria Math" w:eastAsia="Times New Roman" w:hAnsi="Cambria Math" w:cs="Courier New"/>
@@ -8395,9 +8592,45 @@
             <w:szCs w:val="20"/>
             <w:lang w:eastAsia="de-DE"/>
           </w:rPr>
-          <m:t>eingetragen</m:t>
+          <m:t>"Ekane Njoh ist</m:t>
+        </m:r>
+        <m:r>
+          <m:rPr>
+            <m:sty m:val="b"/>
+          </m:rPr>
+          <w:rPr>
+            <w:rFonts w:ascii="Cambria Math" w:eastAsia="Times New Roman" w:hAnsi="Cambria Math" w:cs="Courier New"/>
+            <w:color w:val="000000"/>
+            <w:sz w:val="20"/>
+            <w:szCs w:val="20"/>
+            <w:lang w:eastAsia="de-DE"/>
+          </w:rPr>
+          <m:t xml:space="preserve"> ist</m:t>
+        </m:r>
+        <m:r>
+          <m:rPr>
+            <m:sty m:val="b"/>
+          </m:rPr>
+          <w:rPr>
+            <w:rFonts w:ascii="Cambria Math" w:eastAsia="Times New Roman" w:hAnsi="Cambria Math" w:cs="Courier New"/>
+            <w:color w:val="000000"/>
+            <w:sz w:val="20"/>
+            <w:szCs w:val="20"/>
+            <w:lang w:eastAsia="de-DE"/>
+          </w:rPr>
+          <m:t xml:space="preserve"> nicht eingetragen."</m:t>
         </m:r>
       </m:oMath>
+      <w:r>
+        <w:rPr>
+          <w:rFonts w:ascii="Arial" w:eastAsia="Arial" w:hAnsi="Arial" w:cs="Arial"/>
+          <w:color w:val="000000"/>
+          <w:sz w:val="20"/>
+          <w:szCs w:val="20"/>
+          <w:lang w:eastAsia="de-DE"/>
+        </w:rPr>
+        <w:t xml:space="preserve"> </w:t>
+      </w:r>
     </w:p>
     <w:p>
       <w:pPr>
@@ -8628,7 +8861,7 @@
           <w:u w:val="single"/>
         </w:rPr>
       </w:pPr>
-      <w:bookmarkStart w:id="5" w:name="_Toc150515431"/>
+      <w:bookmarkStart w:id="4" w:name="_Toc150515431"/>
       <w:r>
         <w:rPr>
           <w:rFonts w:ascii="Arial" w:eastAsia="Arial" w:hAnsi="Arial" w:cs="Arial"/>
@@ -8640,7 +8873,7 @@
         </w:rPr>
         <w:t>Anwendung am dritten Beispiel</w:t>
       </w:r>
-      <w:bookmarkEnd w:id="5"/>
+      <w:bookmarkEnd w:id="4"/>
     </w:p>
     <w:p>
       <w:pPr>
@@ -8656,18 +8889,18 @@
           <w:lang w:eastAsia="de-DE"/>
         </w:rPr>
       </w:pPr>
-      <w:proofErr w:type="gramStart"/>
       <w:r>
         <w:rPr>
           <w:rFonts w:ascii="Courier New" w:eastAsia="Times New Roman" w:hAnsi="Courier New" w:cs="Courier New"/>
           <w:b/>
           <w:color w:val="000000"/>
-          <w:sz w:val="48"/>
-          <w:szCs w:val="48"/>
-          <w:lang w:eastAsia="de-DE"/>
-        </w:rPr>
-        <w:t>→</w:t>
-      </w:r>
+          <w:sz w:val="20"/>
+          <w:szCs w:val="20"/>
+          <w:lang w:eastAsia="de-DE"/>
+        </w:rPr>
+        <w:t>{"type</w:t>
+      </w:r>
+      <w:proofErr w:type="gramStart"/>
       <w:r>
         <w:rPr>
           <w:rFonts w:ascii="Courier New" w:eastAsia="Times New Roman" w:hAnsi="Courier New" w:cs="Courier New"/>
@@ -8677,7 +8910,7 @@
           <w:szCs w:val="20"/>
           <w:lang w:eastAsia="de-DE"/>
         </w:rPr>
-        <w:t>{</w:t>
+        <w:t>" :</w:t>
       </w:r>
       <w:proofErr w:type="gramEnd"/>
       <w:r>
@@ -8689,7 +8922,7 @@
           <w:szCs w:val="20"/>
           <w:lang w:eastAsia="de-DE"/>
         </w:rPr>
-        <w:t>"type" : "https://Steve.123/</w:t>
+        <w:t xml:space="preserve"> "https://Steve.123/</w:t>
       </w:r>
       <w:proofErr w:type="spellStart"/>
       <w:r>
@@ -10037,28 +10270,24 @@
           <w:szCs w:val="20"/>
           <w:lang w:eastAsia="de-DE"/>
         </w:rPr>
+        <w:t>Nun können wir für verschiedene Werte von i prüfen, ob das Pummping-Lemma für dieses Beispiel gilt.</w:t>
+      </w:r>
+    </w:p>
+    <w:p>
+      <w:pPr>
+        <w:rPr>
+          <w:rFonts w:ascii="Arial" w:eastAsia="Arial" w:hAnsi="Arial" w:cs="Arial"/>
+        </w:rPr>
+      </w:pPr>
+      <w:r>
+        <w:rPr>
+          <w:rFonts w:ascii="Arial" w:eastAsia="Arial" w:hAnsi="Arial" w:cs="Arial"/>
+          <w:color w:val="000000"/>
+          <w:sz w:val="20"/>
+          <w:szCs w:val="20"/>
+          <w:lang w:eastAsia="de-DE"/>
+        </w:rPr>
         <w:lastRenderedPageBreak/>
-        <w:t>Nun können wir für verschiedene Werte von i prüfen, ob das Pummping-Lemma für dieses Beispiel gilt.</w:t>
-      </w:r>
-    </w:p>
-    <w:p>
-      <w:pPr>
-        <w:rPr>
-          <w:rFonts w:ascii="Arial" w:eastAsia="Arial" w:hAnsi="Arial" w:cs="Arial"/>
-          <w:color w:val="000000"/>
-          <w:sz w:val="20"/>
-          <w:szCs w:val="20"/>
-          <w:lang w:eastAsia="de-DE"/>
-        </w:rPr>
-      </w:pPr>
-      <w:r>
-        <w:rPr>
-          <w:rFonts w:ascii="Arial" w:eastAsia="Arial" w:hAnsi="Arial" w:cs="Arial"/>
-          <w:color w:val="000000"/>
-          <w:sz w:val="20"/>
-          <w:szCs w:val="20"/>
-          <w:lang w:eastAsia="de-DE"/>
-        </w:rPr>
         <w:t xml:space="preserve">Für </w:t>
       </w:r>
       <m:oMath>
@@ -10335,24 +10564,179 @@
       <w:pPr>
         <w:rPr>
           <w:rFonts w:ascii="Arial" w:eastAsia="Arial" w:hAnsi="Arial" w:cs="Arial"/>
-          <w:sz w:val="24"/>
-          <w:szCs w:val="24"/>
-        </w:rPr>
-      </w:pPr>
-      <w:r>
-        <w:rPr>
-          <w:rFonts w:ascii="Arial" w:eastAsia="Arial" w:hAnsi="Arial" w:cs="Arial"/>
-          <w:color w:val="000000"/>
-          <w:szCs w:val="20"/>
-          <w:lang w:eastAsia="de-DE"/>
-        </w:rPr>
-        <w:t xml:space="preserve">Es wird sofort auffällig, dass das Wort </w:t>
+          <w:color w:val="000000"/>
+          <w:sz w:val="20"/>
+          <w:szCs w:val="20"/>
+          <w:lang w:eastAsia="de-DE"/>
+        </w:rPr>
+      </w:pPr>
+      <w:r>
+        <w:rPr>
+          <w:rFonts w:ascii="Arial" w:eastAsia="Arial" w:hAnsi="Arial" w:cs="Arial"/>
+          <w:color w:val="000000"/>
+          <w:sz w:val="20"/>
+          <w:szCs w:val="20"/>
+          <w:lang w:eastAsia="de-DE"/>
+        </w:rPr>
+        <w:t xml:space="preserve">Für </w:t>
+      </w:r>
+      <m:oMath>
+        <m:r>
+          <w:rPr>
+            <w:rFonts w:ascii="Cambria Math" w:eastAsia="Arial" w:hAnsi="Cambria Math" w:cs="Arial"/>
+            <w:color w:val="000000"/>
+            <w:sz w:val="20"/>
+            <w:szCs w:val="20"/>
+            <w:lang w:eastAsia="de-DE"/>
+          </w:rPr>
+          <m:t>i=1</m:t>
+        </m:r>
+      </m:oMath>
+      <w:r>
+        <w:rPr>
+          <w:rFonts w:ascii="Arial" w:eastAsia="Arial" w:hAnsi="Arial" w:cs="Arial"/>
+          <w:color w:val="000000"/>
+          <w:sz w:val="20"/>
+          <w:szCs w:val="20"/>
+          <w:lang w:eastAsia="de-DE"/>
+        </w:rPr>
+        <w:t xml:space="preserve"> bekommen wir </w:t>
       </w:r>
       <m:oMath>
         <m:sSub>
           <m:sSubPr>
             <m:ctrlPr>
               <w:rPr>
+                <w:rFonts w:ascii="Cambria Math" w:hAnsi="Cambria Math"/>
+                <w:i/>
+              </w:rPr>
+            </m:ctrlPr>
+          </m:sSubPr>
+          <m:e>
+            <m:r>
+              <w:rPr>
+                <w:rFonts w:ascii="Cambria Math" w:hAnsi="Cambria Math"/>
+              </w:rPr>
+              <m:t>z</m:t>
+            </m:r>
+          </m:e>
+          <m:sub>
+            <m:r>
+              <w:rPr>
+                <w:rFonts w:ascii="Cambria Math" w:hAnsi="Cambria Math"/>
+              </w:rPr>
+              <m:t>3</m:t>
+            </m:r>
+          </m:sub>
+        </m:sSub>
+        <m:r>
+          <w:rPr>
+            <w:rFonts w:ascii="Cambria Math" w:hAnsi="Cambria Math"/>
+          </w:rPr>
+          <m:t xml:space="preserve">= </m:t>
+        </m:r>
+        <m:sSub>
+          <m:sSubPr>
+            <m:ctrlPr>
+              <w:rPr>
+                <w:rFonts w:ascii="Cambria Math" w:hAnsi="Cambria Math"/>
+                <w:i/>
+              </w:rPr>
+            </m:ctrlPr>
+          </m:sSubPr>
+          <m:e>
+            <m:r>
+              <w:rPr>
+                <w:rFonts w:ascii="Cambria Math" w:hAnsi="Cambria Math"/>
+              </w:rPr>
+              <m:t>u</m:t>
+            </m:r>
+          </m:e>
+          <m:sub>
+            <m:r>
+              <w:rPr>
+                <w:rFonts w:ascii="Cambria Math" w:hAnsi="Cambria Math"/>
+              </w:rPr>
+              <m:t>3</m:t>
+            </m:r>
+          </m:sub>
+        </m:sSub>
+        <m:sSubSup>
+          <m:sSubSupPr>
+            <m:ctrlPr>
+              <w:rPr>
+                <w:rFonts w:ascii="Cambria Math" w:hAnsi="Cambria Math"/>
+                <w:i/>
+              </w:rPr>
+            </m:ctrlPr>
+          </m:sSubSupPr>
+          <m:e>
+            <m:r>
+              <w:rPr>
+                <w:rFonts w:ascii="Cambria Math" w:hAnsi="Cambria Math"/>
+              </w:rPr>
+              <m:t>v</m:t>
+            </m:r>
+          </m:e>
+          <m:sub>
+            <m:r>
+              <w:rPr>
+                <w:rFonts w:ascii="Cambria Math" w:hAnsi="Cambria Math"/>
+              </w:rPr>
+              <m:t>3</m:t>
+            </m:r>
+          </m:sub>
+          <m:sup>
+            <m:r>
+              <w:rPr>
+                <w:rFonts w:ascii="Cambria Math" w:hAnsi="Cambria Math"/>
+              </w:rPr>
+              <m:t>1</m:t>
+            </m:r>
+          </m:sup>
+        </m:sSubSup>
+        <m:sSub>
+          <m:sSubPr>
+            <m:ctrlPr>
+              <w:rPr>
+                <w:rFonts w:ascii="Cambria Math" w:hAnsi="Cambria Math"/>
+                <w:i/>
+              </w:rPr>
+            </m:ctrlPr>
+          </m:sSubPr>
+          <m:e>
+            <m:r>
+              <w:rPr>
+                <w:rFonts w:ascii="Cambria Math" w:hAnsi="Cambria Math"/>
+              </w:rPr>
+              <m:t>w</m:t>
+            </m:r>
+          </m:e>
+          <m:sub>
+            <m:r>
+              <w:rPr>
+                <w:rFonts w:ascii="Cambria Math" w:hAnsi="Cambria Math"/>
+              </w:rPr>
+              <m:t>3</m:t>
+            </m:r>
+          </m:sub>
+        </m:sSub>
+        <m:r>
+          <w:rPr>
+            <w:rFonts w:ascii="Cambria Math" w:hAnsi="Cambria Math"/>
+          </w:rPr>
+          <m:t xml:space="preserve"> ⇾</m:t>
+        </m:r>
+        <m:r>
+          <w:rPr>
+            <w:rFonts w:ascii="Cambria Math" w:eastAsia="Arial" w:hAnsi="Cambria Math" w:cs="Arial"/>
+          </w:rPr>
+          <m:t xml:space="preserve"> </m:t>
+        </m:r>
+        <m:sSub>
+          <m:sSubPr>
+            <m:ctrlPr>
+              <w:rPr>
                 <w:rFonts w:ascii="Cambria Math" w:eastAsia="Arial" w:hAnsi="Cambria Math" w:cs="Arial"/>
                 <w:i/>
                 <w:sz w:val="24"/>
@@ -10381,14 +10765,552 @@
             </m:r>
           </m:sub>
         </m:sSub>
+        <m:r>
+          <w:rPr>
+            <w:rFonts w:ascii="Cambria Math" w:hAnsi="Cambria Math"/>
+          </w:rPr>
+          <m:t xml:space="preserve">= </m:t>
+        </m:r>
+        <m:r>
+          <m:rPr>
+            <m:sty m:val="p"/>
+          </m:rPr>
+          <w:rPr>
+            <w:rFonts w:ascii="Cambria Math" w:eastAsia="Times New Roman" w:hAnsi="Cambria Math" w:cs="Courier New"/>
+            <w:color w:val="000000"/>
+            <w:sz w:val="20"/>
+            <w:szCs w:val="20"/>
+            <w:lang w:eastAsia="de-DE"/>
+          </w:rPr>
+          <m:t>„https://Steve.123/Aguiwo“</m:t>
+        </m:r>
       </m:oMath>
-      <w:r>
+    </w:p>
+    <w:p>
+      <w:pPr>
+        <w:rPr>
+          <w:rFonts w:ascii="Arial" w:eastAsia="Arial" w:hAnsi="Arial" w:cs="Arial"/>
+          <w:color w:val="000000"/>
+          <w:sz w:val="20"/>
+          <w:szCs w:val="20"/>
+          <w:lang w:eastAsia="de-DE"/>
+        </w:rPr>
+      </w:pPr>
+      <w:r>
+        <w:rPr>
+          <w:rFonts w:ascii="Arial" w:eastAsia="Arial" w:hAnsi="Arial" w:cs="Arial"/>
+          <w:color w:val="000000"/>
+          <w:sz w:val="20"/>
+          <w:szCs w:val="20"/>
+          <w:lang w:eastAsia="de-DE"/>
+        </w:rPr>
+        <w:t xml:space="preserve">Für </w:t>
+      </w:r>
+      <m:oMath>
+        <m:r>
+          <w:rPr>
+            <w:rFonts w:ascii="Cambria Math" w:eastAsia="Arial" w:hAnsi="Cambria Math" w:cs="Arial"/>
+            <w:color w:val="000000"/>
+            <w:sz w:val="20"/>
+            <w:szCs w:val="20"/>
+            <w:lang w:eastAsia="de-DE"/>
+          </w:rPr>
+          <m:t>i=2</m:t>
+        </m:r>
+      </m:oMath>
+      <w:r>
+        <w:rPr>
+          <w:rFonts w:ascii="Arial" w:eastAsia="Arial" w:hAnsi="Arial" w:cs="Arial"/>
+          <w:color w:val="000000"/>
+          <w:sz w:val="20"/>
+          <w:szCs w:val="20"/>
+          <w:lang w:eastAsia="de-DE"/>
+        </w:rPr>
+        <w:t xml:space="preserve"> bekommen wir </w:t>
+      </w:r>
+      <m:oMath>
+        <m:sSub>
+          <m:sSubPr>
+            <m:ctrlPr>
+              <w:rPr>
+                <w:rFonts w:ascii="Cambria Math" w:hAnsi="Cambria Math"/>
+                <w:i/>
+              </w:rPr>
+            </m:ctrlPr>
+          </m:sSubPr>
+          <m:e>
+            <m:r>
+              <w:rPr>
+                <w:rFonts w:ascii="Cambria Math" w:hAnsi="Cambria Math"/>
+              </w:rPr>
+              <m:t>z</m:t>
+            </m:r>
+          </m:e>
+          <m:sub>
+            <m:r>
+              <w:rPr>
+                <w:rFonts w:ascii="Cambria Math" w:hAnsi="Cambria Math"/>
+              </w:rPr>
+              <m:t>3</m:t>
+            </m:r>
+          </m:sub>
+        </m:sSub>
+        <m:r>
+          <w:rPr>
+            <w:rFonts w:ascii="Cambria Math" w:hAnsi="Cambria Math"/>
+          </w:rPr>
+          <m:t xml:space="preserve">= </m:t>
+        </m:r>
+        <m:sSub>
+          <m:sSubPr>
+            <m:ctrlPr>
+              <w:rPr>
+                <w:rFonts w:ascii="Cambria Math" w:hAnsi="Cambria Math"/>
+                <w:i/>
+              </w:rPr>
+            </m:ctrlPr>
+          </m:sSubPr>
+          <m:e>
+            <m:r>
+              <w:rPr>
+                <w:rFonts w:ascii="Cambria Math" w:hAnsi="Cambria Math"/>
+              </w:rPr>
+              <m:t>u</m:t>
+            </m:r>
+          </m:e>
+          <m:sub>
+            <m:r>
+              <w:rPr>
+                <w:rFonts w:ascii="Cambria Math" w:hAnsi="Cambria Math"/>
+              </w:rPr>
+              <m:t>3</m:t>
+            </m:r>
+          </m:sub>
+        </m:sSub>
+        <m:sSubSup>
+          <m:sSubSupPr>
+            <m:ctrlPr>
+              <w:rPr>
+                <w:rFonts w:ascii="Cambria Math" w:hAnsi="Cambria Math"/>
+                <w:i/>
+              </w:rPr>
+            </m:ctrlPr>
+          </m:sSubSupPr>
+          <m:e>
+            <m:r>
+              <w:rPr>
+                <w:rFonts w:ascii="Cambria Math" w:hAnsi="Cambria Math"/>
+              </w:rPr>
+              <m:t>v</m:t>
+            </m:r>
+          </m:e>
+          <m:sub>
+            <m:r>
+              <w:rPr>
+                <w:rFonts w:ascii="Cambria Math" w:hAnsi="Cambria Math"/>
+              </w:rPr>
+              <m:t>3</m:t>
+            </m:r>
+          </m:sub>
+          <m:sup>
+            <m:r>
+              <w:rPr>
+                <w:rFonts w:ascii="Cambria Math" w:hAnsi="Cambria Math"/>
+              </w:rPr>
+              <m:t>2</m:t>
+            </m:r>
+          </m:sup>
+        </m:sSubSup>
+        <m:sSub>
+          <m:sSubPr>
+            <m:ctrlPr>
+              <w:rPr>
+                <w:rFonts w:ascii="Cambria Math" w:hAnsi="Cambria Math"/>
+                <w:i/>
+              </w:rPr>
+            </m:ctrlPr>
+          </m:sSubPr>
+          <m:e>
+            <m:r>
+              <w:rPr>
+                <w:rFonts w:ascii="Cambria Math" w:hAnsi="Cambria Math"/>
+              </w:rPr>
+              <m:t>w</m:t>
+            </m:r>
+          </m:e>
+          <m:sub>
+            <m:r>
+              <w:rPr>
+                <w:rFonts w:ascii="Cambria Math" w:hAnsi="Cambria Math"/>
+              </w:rPr>
+              <m:t>3</m:t>
+            </m:r>
+          </m:sub>
+        </m:sSub>
+        <m:r>
+          <w:rPr>
+            <w:rFonts w:ascii="Cambria Math" w:hAnsi="Cambria Math"/>
+          </w:rPr>
+          <m:t xml:space="preserve"> ⇾</m:t>
+        </m:r>
+        <m:r>
+          <w:rPr>
+            <w:rFonts w:ascii="Cambria Math" w:eastAsia="Arial" w:hAnsi="Cambria Math" w:cs="Arial"/>
+          </w:rPr>
+          <m:t xml:space="preserve"> </m:t>
+        </m:r>
+        <m:sSub>
+          <m:sSubPr>
+            <m:ctrlPr>
+              <w:rPr>
+                <w:rFonts w:ascii="Cambria Math" w:eastAsia="Arial" w:hAnsi="Cambria Math" w:cs="Arial"/>
+                <w:i/>
+                <w:sz w:val="24"/>
+                <w:szCs w:val="24"/>
+              </w:rPr>
+            </m:ctrlPr>
+          </m:sSubPr>
+          <m:e>
+            <m:r>
+              <w:rPr>
+                <w:rFonts w:ascii="Cambria Math" w:eastAsia="Arial" w:hAnsi="Cambria Math" w:cs="Arial"/>
+                <w:sz w:val="24"/>
+                <w:szCs w:val="24"/>
+              </w:rPr>
+              <m:t>z</m:t>
+            </m:r>
+          </m:e>
+          <m:sub>
+            <m:r>
+              <w:rPr>
+                <w:rFonts w:ascii="Cambria Math" w:eastAsia="Arial" w:hAnsi="Cambria Math" w:cs="Arial"/>
+                <w:sz w:val="24"/>
+                <w:szCs w:val="24"/>
+              </w:rPr>
+              <m:t>3</m:t>
+            </m:r>
+          </m:sub>
+        </m:sSub>
+        <m:r>
+          <w:rPr>
+            <w:rFonts w:ascii="Cambria Math" w:hAnsi="Cambria Math"/>
+          </w:rPr>
+          <m:t xml:space="preserve">= </m:t>
+        </m:r>
+        <m:r>
+          <m:rPr>
+            <m:sty m:val="p"/>
+          </m:rPr>
+          <w:rPr>
+            <w:rFonts w:ascii="Cambria Math" w:eastAsia="Times New Roman" w:hAnsi="Cambria Math" w:cs="Courier New"/>
+            <w:color w:val="000000"/>
+            <w:sz w:val="20"/>
+            <w:szCs w:val="20"/>
+            <w:lang w:eastAsia="de-DE"/>
+          </w:rPr>
+          <m:t>"https://SteveSteve.123/Aguiwo"</m:t>
+        </m:r>
+      </m:oMath>
+    </w:p>
+    <w:p>
+      <w:pPr>
+        <w:rPr>
+          <w:rFonts w:ascii="Arial" w:eastAsia="Arial" w:hAnsi="Arial" w:cs="Arial"/>
+          <w:color w:val="000000"/>
+          <w:szCs w:val="20"/>
+          <w:lang w:eastAsia="de-DE"/>
+        </w:rPr>
+      </w:pPr>
+      <w:r>
+        <w:rPr>
+          <w:rFonts w:ascii="Arial" w:eastAsia="Arial" w:hAnsi="Arial" w:cs="Arial"/>
+          <w:color w:val="000000"/>
+          <w:sz w:val="20"/>
+          <w:szCs w:val="20"/>
+          <w:lang w:eastAsia="de-DE"/>
+        </w:rPr>
+        <w:t xml:space="preserve">Für </w:t>
+      </w:r>
+      <m:oMath>
+        <m:r>
+          <w:rPr>
+            <w:rFonts w:ascii="Cambria Math" w:eastAsia="Arial" w:hAnsi="Cambria Math" w:cs="Arial"/>
+            <w:color w:val="000000"/>
+            <w:sz w:val="20"/>
+            <w:szCs w:val="20"/>
+            <w:lang w:eastAsia="de-DE"/>
+          </w:rPr>
+          <m:t>i=3</m:t>
+        </m:r>
+      </m:oMath>
+      <w:r>
+        <w:rPr>
+          <w:rFonts w:ascii="Arial" w:eastAsia="Arial" w:hAnsi="Arial" w:cs="Arial"/>
+          <w:color w:val="000000"/>
+          <w:sz w:val="20"/>
+          <w:szCs w:val="20"/>
+          <w:lang w:eastAsia="de-DE"/>
+        </w:rPr>
+        <w:t xml:space="preserve"> bekommen wir </w:t>
+      </w:r>
+      <m:oMath>
+        <m:sSub>
+          <m:sSubPr>
+            <m:ctrlPr>
+              <w:rPr>
+                <w:rFonts w:ascii="Cambria Math" w:hAnsi="Cambria Math"/>
+                <w:i/>
+              </w:rPr>
+            </m:ctrlPr>
+          </m:sSubPr>
+          <m:e>
+            <m:r>
+              <w:rPr>
+                <w:rFonts w:ascii="Cambria Math" w:hAnsi="Cambria Math"/>
+              </w:rPr>
+              <m:t>z</m:t>
+            </m:r>
+          </m:e>
+          <m:sub>
+            <m:r>
+              <w:rPr>
+                <w:rFonts w:ascii="Cambria Math" w:hAnsi="Cambria Math"/>
+              </w:rPr>
+              <m:t>3</m:t>
+            </m:r>
+          </m:sub>
+        </m:sSub>
+        <m:r>
+          <w:rPr>
+            <w:rFonts w:ascii="Cambria Math" w:hAnsi="Cambria Math"/>
+          </w:rPr>
+          <m:t xml:space="preserve">= </m:t>
+        </m:r>
+        <m:sSub>
+          <m:sSubPr>
+            <m:ctrlPr>
+              <w:rPr>
+                <w:rFonts w:ascii="Cambria Math" w:hAnsi="Cambria Math"/>
+                <w:i/>
+              </w:rPr>
+            </m:ctrlPr>
+          </m:sSubPr>
+          <m:e>
+            <m:r>
+              <w:rPr>
+                <w:rFonts w:ascii="Cambria Math" w:hAnsi="Cambria Math"/>
+              </w:rPr>
+              <m:t>u</m:t>
+            </m:r>
+          </m:e>
+          <m:sub>
+            <m:r>
+              <w:rPr>
+                <w:rFonts w:ascii="Cambria Math" w:hAnsi="Cambria Math"/>
+              </w:rPr>
+              <m:t>3</m:t>
+            </m:r>
+          </m:sub>
+        </m:sSub>
+        <m:sSubSup>
+          <m:sSubSupPr>
+            <m:ctrlPr>
+              <w:rPr>
+                <w:rFonts w:ascii="Cambria Math" w:hAnsi="Cambria Math"/>
+                <w:i/>
+              </w:rPr>
+            </m:ctrlPr>
+          </m:sSubSupPr>
+          <m:e>
+            <m:r>
+              <w:rPr>
+                <w:rFonts w:ascii="Cambria Math" w:hAnsi="Cambria Math"/>
+              </w:rPr>
+              <m:t>v</m:t>
+            </m:r>
+          </m:e>
+          <m:sub>
+            <m:r>
+              <w:rPr>
+                <w:rFonts w:ascii="Cambria Math" w:hAnsi="Cambria Math"/>
+              </w:rPr>
+              <m:t>3</m:t>
+            </m:r>
+          </m:sub>
+          <m:sup>
+            <m:r>
+              <w:rPr>
+                <w:rFonts w:ascii="Cambria Math" w:hAnsi="Cambria Math"/>
+              </w:rPr>
+              <m:t>3</m:t>
+            </m:r>
+          </m:sup>
+        </m:sSubSup>
+        <m:sSub>
+          <m:sSubPr>
+            <m:ctrlPr>
+              <w:rPr>
+                <w:rFonts w:ascii="Cambria Math" w:hAnsi="Cambria Math"/>
+                <w:i/>
+              </w:rPr>
+            </m:ctrlPr>
+          </m:sSubPr>
+          <m:e>
+            <m:r>
+              <w:rPr>
+                <w:rFonts w:ascii="Cambria Math" w:hAnsi="Cambria Math"/>
+              </w:rPr>
+              <m:t>w</m:t>
+            </m:r>
+          </m:e>
+          <m:sub>
+            <m:r>
+              <w:rPr>
+                <w:rFonts w:ascii="Cambria Math" w:hAnsi="Cambria Math"/>
+              </w:rPr>
+              <m:t>3</m:t>
+            </m:r>
+          </m:sub>
+        </m:sSub>
+        <m:r>
+          <w:rPr>
+            <w:rFonts w:ascii="Cambria Math" w:hAnsi="Cambria Math"/>
+          </w:rPr>
+          <m:t xml:space="preserve"> ⇾</m:t>
+        </m:r>
+        <m:r>
+          <w:rPr>
+            <w:rFonts w:ascii="Cambria Math" w:eastAsia="Arial" w:hAnsi="Cambria Math" w:cs="Arial"/>
+          </w:rPr>
+          <m:t xml:space="preserve"> </m:t>
+        </m:r>
+        <m:sSub>
+          <m:sSubPr>
+            <m:ctrlPr>
+              <w:rPr>
+                <w:rFonts w:ascii="Cambria Math" w:eastAsia="Arial" w:hAnsi="Cambria Math" w:cs="Arial"/>
+                <w:i/>
+                <w:sz w:val="24"/>
+                <w:szCs w:val="24"/>
+              </w:rPr>
+            </m:ctrlPr>
+          </m:sSubPr>
+          <m:e>
+            <m:r>
+              <w:rPr>
+                <w:rFonts w:ascii="Cambria Math" w:eastAsia="Arial" w:hAnsi="Cambria Math" w:cs="Arial"/>
+                <w:sz w:val="24"/>
+                <w:szCs w:val="24"/>
+              </w:rPr>
+              <m:t>z</m:t>
+            </m:r>
+          </m:e>
+          <m:sub>
+            <m:r>
+              <w:rPr>
+                <w:rFonts w:ascii="Cambria Math" w:eastAsia="Arial" w:hAnsi="Cambria Math" w:cs="Arial"/>
+                <w:sz w:val="24"/>
+                <w:szCs w:val="24"/>
+              </w:rPr>
+              <m:t>3</m:t>
+            </m:r>
+          </m:sub>
+        </m:sSub>
+        <m:r>
+          <w:rPr>
+            <w:rFonts w:ascii="Cambria Math" w:hAnsi="Cambria Math"/>
+          </w:rPr>
+          <m:t xml:space="preserve">= </m:t>
+        </m:r>
+        <m:r>
+          <m:rPr>
+            <m:sty m:val="p"/>
+          </m:rPr>
+          <w:rPr>
+            <w:rFonts w:ascii="Cambria Math" w:eastAsia="Times New Roman" w:hAnsi="Cambria Math" w:cs="Courier New"/>
+            <w:color w:val="000000"/>
+            <w:sz w:val="20"/>
+            <w:szCs w:val="20"/>
+            <w:lang w:eastAsia="de-DE"/>
+          </w:rPr>
+          <m:t>"https://SteveSteveSteve.123/Aguiwo"</m:t>
+        </m:r>
+      </m:oMath>
+    </w:p>
+    <w:p>
+      <w:pPr>
         <w:rPr>
           <w:rFonts w:ascii="Arial" w:eastAsia="Arial" w:hAnsi="Arial" w:cs="Arial"/>
           <w:sz w:val="24"/>
           <w:szCs w:val="24"/>
         </w:rPr>
-        <w:t xml:space="preserve"> für i = 0 nicht mehr in der Sprache enthalten ist, weil es die Produktionsregeln wiederspricht. </w:t>
+      </w:pPr>
+      <w:r>
+        <w:rPr>
+          <w:rFonts w:ascii="Arial" w:eastAsia="Arial" w:hAnsi="Arial" w:cs="Arial"/>
+          <w:color w:val="000000"/>
+          <w:szCs w:val="20"/>
+          <w:lang w:eastAsia="de-DE"/>
+        </w:rPr>
+        <w:t xml:space="preserve">Es wird sofort auffällig, dass das Wort </w:t>
+      </w:r>
+      <m:oMath>
+        <m:sSub>
+          <m:sSubPr>
+            <m:ctrlPr>
+              <w:rPr>
+                <w:rFonts w:ascii="Cambria Math" w:eastAsia="Arial" w:hAnsi="Cambria Math" w:cs="Arial"/>
+                <w:i/>
+                <w:sz w:val="24"/>
+                <w:szCs w:val="24"/>
+              </w:rPr>
+            </m:ctrlPr>
+          </m:sSubPr>
+          <m:e>
+            <m:r>
+              <w:rPr>
+                <w:rFonts w:ascii="Cambria Math" w:eastAsia="Arial" w:hAnsi="Cambria Math" w:cs="Arial"/>
+                <w:sz w:val="24"/>
+                <w:szCs w:val="24"/>
+              </w:rPr>
+              <m:t>z</m:t>
+            </m:r>
+          </m:e>
+          <m:sub>
+            <m:r>
+              <w:rPr>
+                <w:rFonts w:ascii="Cambria Math" w:eastAsia="Arial" w:hAnsi="Cambria Math" w:cs="Arial"/>
+                <w:sz w:val="24"/>
+                <w:szCs w:val="24"/>
+              </w:rPr>
+              <m:t>3</m:t>
+            </m:r>
+          </m:sub>
+        </m:sSub>
+      </m:oMath>
+      <w:r>
+        <w:rPr>
+          <w:rFonts w:ascii="Arial" w:eastAsia="Arial" w:hAnsi="Arial" w:cs="Arial"/>
+          <w:sz w:val="24"/>
+          <w:szCs w:val="24"/>
+        </w:rPr>
+        <w:t xml:space="preserve"> für i = 0</w:t>
+      </w:r>
+      <w:r>
+        <w:rPr>
+          <w:rFonts w:ascii="Arial" w:eastAsia="Arial" w:hAnsi="Arial" w:cs="Arial"/>
+          <w:sz w:val="24"/>
+          <w:szCs w:val="24"/>
+        </w:rPr>
+        <w:t xml:space="preserve"> </w:t>
+      </w:r>
+      <w:r>
+        <w:rPr>
+          <w:rFonts w:ascii="Arial" w:eastAsia="Arial" w:hAnsi="Arial" w:cs="Arial"/>
+          <w:sz w:val="24"/>
+          <w:szCs w:val="24"/>
+        </w:rPr>
+        <w:t xml:space="preserve">nicht mehr in der Sprache enthalten ist, weil es die Produktionsregeln wiederspricht. </w:t>
       </w:r>
       <w:r>
         <w:rPr>
@@ -10468,7 +11390,7 @@
         </w:rPr>
         <w:t xml:space="preserve"> </w:t>
       </w:r>
-      <w:bookmarkStart w:id="6" w:name="_Toc150515432"/>
+      <w:bookmarkStart w:id="5" w:name="_Toc150515432"/>
       <w:r>
         <w:rPr>
           <w:rFonts w:ascii="Arial" w:eastAsia="Arial" w:hAnsi="Arial" w:cs="Arial"/>
@@ -10480,7 +11402,7 @@
         </w:rPr>
         <w:t>Anwendung am vierten Beispiel</w:t>
       </w:r>
-      <w:bookmarkEnd w:id="6"/>
+      <w:bookmarkEnd w:id="5"/>
     </w:p>
     <w:p>
       <w:pPr>
@@ -10494,17 +11416,16 @@
           <w:lang w:eastAsia="de-DE"/>
         </w:rPr>
       </w:pPr>
-      <w:proofErr w:type="gramStart"/>
       <w:r>
         <w:rPr>
           <w:rFonts w:ascii="Courier New" w:eastAsia="Times New Roman" w:hAnsi="Courier New" w:cs="Courier New"/>
           <w:b/>
           <w:color w:val="000000"/>
-          <w:sz w:val="48"/>
-          <w:szCs w:val="48"/>
-          <w:lang w:eastAsia="de-DE"/>
-        </w:rPr>
-        <w:t>→</w:t>
+          <w:sz w:val="20"/>
+          <w:szCs w:val="20"/>
+          <w:lang w:eastAsia="de-DE"/>
+        </w:rPr>
+        <w:t>{</w:t>
       </w:r>
       <w:r>
         <w:rPr>
@@ -10515,9 +11436,9 @@
           <w:szCs w:val="20"/>
           <w:lang w:eastAsia="de-DE"/>
         </w:rPr>
-        <w:t>{</w:t>
-      </w:r>
-      <w:proofErr w:type="gramEnd"/>
+        <w:t>"type</w:t>
+      </w:r>
+      <w:proofErr w:type="gramStart"/>
       <w:r>
         <w:rPr>
           <w:rFonts w:ascii="Courier New" w:eastAsia="Times New Roman" w:hAnsi="Courier New" w:cs="Courier New"/>
@@ -10527,7 +11448,19 @@
           <w:szCs w:val="20"/>
           <w:lang w:eastAsia="de-DE"/>
         </w:rPr>
-        <w:t>"type" : "https://</w:t>
+        <w:t>" :</w:t>
+      </w:r>
+      <w:proofErr w:type="gramEnd"/>
+      <w:r>
+        <w:rPr>
+          <w:rFonts w:ascii="Courier New" w:eastAsia="Times New Roman" w:hAnsi="Courier New" w:cs="Courier New"/>
+          <w:b/>
+          <w:color w:val="000000"/>
+          <w:sz w:val="20"/>
+          <w:szCs w:val="20"/>
+          <w:lang w:eastAsia="de-DE"/>
+        </w:rPr>
+        <w:t xml:space="preserve"> "https://</w:t>
       </w:r>
       <w:r>
         <w:rPr>
@@ -12163,7 +13096,7 @@
           <w:rFonts w:ascii="Arial" w:eastAsia="Arial" w:hAnsi="Arial" w:cs="Arial"/>
         </w:rPr>
       </w:pPr>
-      <w:bookmarkStart w:id="7" w:name="_Hlk150475908"/>
+      <w:bookmarkStart w:id="6" w:name="_Hlk150475908"/>
       <w:r>
         <w:rPr>
           <w:rFonts w:ascii="Arial" w:eastAsia="Arial" w:hAnsi="Arial" w:cs="Arial"/>
@@ -12443,7 +13376,7 @@
           <m:t xml:space="preserve"> </m:t>
         </m:r>
       </m:oMath>
-      <w:bookmarkEnd w:id="7"/>
+      <w:bookmarkEnd w:id="6"/>
     </w:p>
     <w:p>
       <w:pPr>
@@ -13121,8 +14054,8 @@
           <w:szCs w:val="24"/>
         </w:rPr>
       </w:pPr>
-      <w:bookmarkStart w:id="8" w:name="_Toc150515433"/>
-      <w:bookmarkStart w:id="9" w:name="_Hlk149423945"/>
+      <w:bookmarkStart w:id="7" w:name="_Toc150515433"/>
+      <w:bookmarkStart w:id="8" w:name="_Hlk149423945"/>
       <w:r>
         <w:rPr>
           <w:rFonts w:ascii="Arial" w:eastAsia="Arial" w:hAnsi="Arial" w:cs="Arial"/>
@@ -13132,7 +14065,7 @@
         </w:rPr>
         <w:t>Aufgabe 2</w:t>
       </w:r>
-      <w:bookmarkEnd w:id="8"/>
+      <w:bookmarkEnd w:id="7"/>
     </w:p>
     <w:p/>
     <w:p>
@@ -13233,7 +14166,7 @@
         </w:rPr>
         <w:t xml:space="preserve"> </w:t>
       </w:r>
-      <w:bookmarkStart w:id="10" w:name="_Toc150515434"/>
+      <w:bookmarkStart w:id="9" w:name="_Toc150515434"/>
       <w:r>
         <w:rPr>
           <w:rFonts w:ascii="Arial" w:eastAsia="Arial" w:hAnsi="Arial" w:cs="Arial"/>
@@ -13243,7 +14176,7 @@
         </w:rPr>
         <w:t>Definition der Produktionsregeln</w:t>
       </w:r>
-      <w:bookmarkEnd w:id="10"/>
+      <w:bookmarkEnd w:id="9"/>
     </w:p>
     <w:p/>
     <w:p>
@@ -14283,8 +15216,8 @@
           <w:szCs w:val="24"/>
         </w:rPr>
       </w:pPr>
-      <w:bookmarkStart w:id="11" w:name="_Toc150515435"/>
-      <w:bookmarkEnd w:id="11"/>
+      <w:bookmarkStart w:id="10" w:name="_Toc150515435"/>
+      <w:bookmarkEnd w:id="10"/>
       <w:r>
         <w:rPr>
           <w:rFonts w:ascii="Arial" w:eastAsia="Arial" w:hAnsi="Arial" w:cs="Arial"/>
@@ -14308,153 +15241,318 @@
         </w:rPr>
       </w:pPr>
       <w:r>
-        <w:t xml:space="preserve">Zu einem Wort w mit |w| = n &lt; </w:t>
-      </w:r>
-      <w:r>
+        <w:t xml:space="preserve">Zu einem Wort w mit </w:t>
+      </w:r>
+      <m:oMath>
+        <m:r>
+          <w:rPr>
+            <w:rFonts w:ascii="Cambria Math" w:hAnsi="Cambria Math"/>
+          </w:rPr>
+          <m:t xml:space="preserve">|w| = n &lt; </m:t>
+        </m:r>
+        <m:r>
+          <w:rPr>
+            <w:rFonts w:ascii="Cambria Math" w:hAnsi="Cambria Math" w:cstheme="minorHAnsi"/>
+          </w:rPr>
+          <m:t>∞</m:t>
+        </m:r>
+        <m:r>
+          <w:rPr>
+            <w:rFonts w:ascii="Cambria Math" w:hAnsi="Cambria Math"/>
+          </w:rPr>
+          <m:t xml:space="preserve">, n </m:t>
+        </m:r>
+        <m:r>
+          <w:rPr>
+            <w:rFonts w:ascii="Cambria Math" w:hAnsi="Cambria Math" w:cs="Cambria Math"/>
+          </w:rPr>
+          <m:t>∈</m:t>
+        </m:r>
+        <m:r>
+          <w:rPr>
+            <w:rFonts w:ascii="Cambria Math" w:hAnsi="Cambria Math"/>
+          </w:rPr>
+          <m:t xml:space="preserve"> N</m:t>
+        </m:r>
+      </m:oMath>
+      <w:r>
+        <w:t xml:space="preserve"> gibt es nur endlich viele Wörter </w:t>
+      </w:r>
+      <m:oMath>
+        <m:r>
+          <w:rPr>
+            <w:rFonts w:ascii="Cambria Math" w:hAnsi="Cambria Math"/>
+          </w:rPr>
+          <m:t xml:space="preserve">w </m:t>
+        </m:r>
+        <m:r>
+          <w:rPr>
+            <w:rFonts w:ascii="Cambria Math" w:hAnsi="Cambria Math" w:cs="Cambria Math"/>
+          </w:rPr>
+          <m:t>∈</m:t>
+        </m:r>
+        <m:r>
+          <w:rPr>
+            <w:rFonts w:ascii="Cambria Math" w:hAnsi="Cambria Math"/>
+          </w:rPr>
+          <m:t xml:space="preserve"> Σ </m:t>
+        </m:r>
+        <m:r>
+          <w:rPr>
+            <w:rFonts w:ascii="Cambria Math" w:hAnsi="Cambria Math" w:cs="Cambria Math"/>
+          </w:rPr>
+          <m:t>*</m:t>
+        </m:r>
+      </m:oMath>
+      <w:r>
+        <w:rPr>
+          <w:rFonts w:ascii="Cambria Math" w:hAnsi="Cambria Math" w:cs="Cambria Math"/>
+        </w:rPr>
+        <w:t xml:space="preserve"> mit </w:t>
+      </w:r>
+      <m:oMath>
+        <m:d>
+          <m:dPr>
+            <m:begChr m:val="|"/>
+            <m:endChr m:val="|"/>
+            <m:ctrlPr>
+              <w:rPr>
+                <w:rFonts w:ascii="Cambria Math" w:hAnsi="Cambria Math" w:cs="Cambria Math"/>
+                <w:i/>
+              </w:rPr>
+            </m:ctrlPr>
+          </m:dPr>
+          <m:e>
+            <m:r>
+              <w:rPr>
+                <w:rFonts w:ascii="Cambria Math" w:hAnsi="Cambria Math" w:cs="Cambria Math"/>
+              </w:rPr>
+              <m:t>m</m:t>
+            </m:r>
+          </m:e>
+        </m:d>
+        <m:r>
+          <w:rPr>
+            <w:rFonts w:ascii="Cambria Math" w:hAnsi="Cambria Math" w:cs="Cambria Math"/>
+          </w:rPr>
+          <m:t>≤</m:t>
+        </m:r>
+        <m:r>
+          <w:rPr>
+            <w:rFonts w:ascii="Cambria Math" w:hAnsi="Cambria Math" w:cs="Cambria Math"/>
+          </w:rPr>
+          <m:t xml:space="preserve"> n</m:t>
+        </m:r>
+      </m:oMath>
+      <w:r>
+        <w:rPr>
+          <w:rFonts w:ascii="Cambria Math" w:hAnsi="Cambria Math" w:cs="Cambria Math"/>
+        </w:rPr>
+        <w:t xml:space="preserve"> </w:t>
+      </w:r>
+    </w:p>
+    <w:p>
+      <w:r>
+        <w:rPr>
+          <w:rFonts w:ascii="Cambria Math" w:hAnsi="Cambria Math" w:cs="Cambria Math"/>
+        </w:rPr>
+        <w:t>⇒</w:t>
+      </w:r>
+      <w:r>
+        <w:t xml:space="preserve"> Es gibt nur endlich viele W</w:t>
+      </w:r>
+      <w:r>
+        <w:rPr>
+          <w:rFonts w:ascii="Calibri" w:hAnsi="Calibri" w:cs="Calibri"/>
+        </w:rPr>
+        <w:t>ö</w:t>
+      </w:r>
+      <w:r>
+        <w:t xml:space="preserve">rter </w:t>
+      </w:r>
+      <m:oMath>
+        <m:r>
+          <w:rPr>
+            <w:rFonts w:ascii="Cambria Math" w:hAnsi="Cambria Math"/>
+          </w:rPr>
+          <m:t xml:space="preserve">w </m:t>
+        </m:r>
+        <m:r>
+          <w:rPr>
+            <w:rFonts w:ascii="Cambria Math" w:hAnsi="Cambria Math" w:cs="Cambria Math"/>
+          </w:rPr>
+          <m:t>∈</m:t>
+        </m:r>
+        <m:r>
+          <w:rPr>
+            <w:rFonts w:ascii="Cambria Math" w:hAnsi="Cambria Math"/>
+          </w:rPr>
+          <m:t xml:space="preserve"> L(G) </m:t>
+        </m:r>
+      </m:oMath>
+      <w:r>
+        <w:t xml:space="preserve">mit </w:t>
+      </w:r>
+      <m:oMath>
+        <m:r>
+          <w:rPr>
+            <w:rFonts w:ascii="Cambria Math" w:hAnsi="Cambria Math"/>
+          </w:rPr>
+          <m:t xml:space="preserve">|w| </m:t>
+        </m:r>
+        <m:r>
+          <w:rPr>
+            <w:rFonts w:ascii="Cambria Math" w:hAnsi="Cambria Math" w:cs="Calibri"/>
+          </w:rPr>
+          <m:t>≤</m:t>
+        </m:r>
+        <m:r>
+          <w:rPr>
+            <w:rFonts w:ascii="Cambria Math" w:hAnsi="Cambria Math"/>
+          </w:rPr>
+          <m:t xml:space="preserve"> n</m:t>
+        </m:r>
+      </m:oMath>
+      <w:r>
+        <w:t xml:space="preserve">. </w:t>
+      </w:r>
+    </w:p>
+    <w:p>
+      <w:r>
+        <w:rPr>
+          <w:rFonts w:ascii="Cambria Math" w:hAnsi="Cambria Math" w:cs="Cambria Math"/>
+        </w:rPr>
+        <w:t>⇒</w:t>
+      </w:r>
+      <w:r>
+        <w:t xml:space="preserve"> Wir k</w:t>
+      </w:r>
+      <w:r>
+        <w:rPr>
+          <w:rFonts w:ascii="Calibri" w:hAnsi="Calibri" w:cs="Calibri"/>
+        </w:rPr>
+        <w:t>ö</w:t>
+      </w:r>
+      <w:r>
+        <w:t xml:space="preserve">nnen jedes Wort </w:t>
+      </w:r>
+      <m:oMath>
+        <m:r>
+          <w:rPr>
+            <w:rFonts w:ascii="Cambria Math" w:hAnsi="Cambria Math"/>
+          </w:rPr>
+          <m:t xml:space="preserve">w </m:t>
+        </m:r>
+        <m:r>
+          <w:rPr>
+            <w:rFonts w:ascii="Cambria Math" w:hAnsi="Cambria Math" w:cs="Cambria Math"/>
+          </w:rPr>
+          <m:t>∈</m:t>
+        </m:r>
+        <m:r>
+          <w:rPr>
+            <w:rFonts w:ascii="Cambria Math" w:hAnsi="Cambria Math"/>
+          </w:rPr>
+          <m:t xml:space="preserve"> L(G)</m:t>
+        </m:r>
+      </m:oMath>
+      <w:r>
+        <w:t xml:space="preserve"> mit </w:t>
+      </w:r>
+      <m:oMath>
+        <m:r>
+          <w:rPr>
+            <w:rFonts w:ascii="Cambria Math" w:hAnsi="Cambria Math"/>
+          </w:rPr>
+          <m:t xml:space="preserve">|w| </m:t>
+        </m:r>
+        <m:r>
+          <w:rPr>
+            <w:rFonts w:ascii="Cambria Math" w:hAnsi="Cambria Math" w:cs="Calibri"/>
+          </w:rPr>
+          <m:t>≤</m:t>
+        </m:r>
+        <m:r>
+          <w:rPr>
+            <w:rFonts w:ascii="Cambria Math" w:hAnsi="Cambria Math"/>
+          </w:rPr>
+          <m:t xml:space="preserve"> n</m:t>
+        </m:r>
+      </m:oMath>
+      <w:r>
+        <w:t xml:space="preserve"> und mit dem zu pr</w:t>
+      </w:r>
+      <w:r>
+        <w:rPr>
+          <w:rFonts w:ascii="Calibri" w:hAnsi="Calibri" w:cs="Calibri"/>
+        </w:rPr>
+        <w:t>ü</w:t>
+      </w:r>
+      <w:r>
+        <w:t xml:space="preserve">fenden Wort </w:t>
+      </w:r>
+      <m:oMath>
+        <m:acc>
+          <m:accPr>
+            <m:chr m:val="̃"/>
+            <m:ctrlPr>
+              <w:rPr>
+                <w:rFonts w:ascii="Cambria Math" w:hAnsi="Cambria Math"/>
+                <w:i/>
+              </w:rPr>
+            </m:ctrlPr>
+          </m:accPr>
+          <m:e>
+            <m:r>
+              <w:rPr>
+                <w:rFonts w:ascii="Cambria Math" w:hAnsi="Cambria Math"/>
+              </w:rPr>
+              <m:t>w</m:t>
+            </m:r>
+          </m:e>
+        </m:acc>
+      </m:oMath>
+      <w:r>
+        <w:t xml:space="preserve"> vergleichen, in endlicher Zeit.</w:t>
+      </w:r>
+    </w:p>
+    <w:p>
+      <w:pPr>
         <w:rPr>
           <w:rFonts w:cstheme="minorHAnsi"/>
         </w:rPr>
-        <w:t>∞</w:t>
-      </w:r>
-      <w:r>
-        <w:t xml:space="preserve">, n </w:t>
-      </w:r>
-      <w:r>
-        <w:rPr>
-          <w:rFonts w:ascii="Cambria Math" w:hAnsi="Cambria Math" w:cs="Cambria Math"/>
-        </w:rPr>
-        <w:t>∈</w:t>
-      </w:r>
-      <w:r>
-        <w:t xml:space="preserve"> N gibt es nur endlich viele Wörter w </w:t>
-      </w:r>
-      <w:r>
-        <w:rPr>
-          <w:rFonts w:ascii="Cambria Math" w:hAnsi="Cambria Math" w:cs="Cambria Math"/>
-        </w:rPr>
-        <w:t>∈</w:t>
-      </w:r>
-      <w:r>
-        <w:t xml:space="preserve"> Σ </w:t>
-      </w:r>
-      <w:r>
-        <w:rPr>
-          <w:rFonts w:ascii="Cambria Math" w:hAnsi="Cambria Math" w:cs="Cambria Math"/>
-        </w:rPr>
-        <w:t xml:space="preserve">∗ mit |m| &lt;= n </w:t>
-      </w:r>
-    </w:p>
-    <w:p>
-      <w:r>
-        <w:rPr>
-          <w:rFonts w:ascii="Cambria Math" w:hAnsi="Cambria Math" w:cs="Cambria Math"/>
-        </w:rPr>
-        <w:t>⇒</w:t>
-      </w:r>
-      <w:r>
-        <w:t xml:space="preserve"> Es gibt nur endlich viele W</w:t>
-      </w:r>
-      <w:r>
-        <w:rPr>
-          <w:rFonts w:ascii="Calibri" w:hAnsi="Calibri" w:cs="Calibri"/>
-        </w:rPr>
-        <w:t>ö</w:t>
-      </w:r>
-      <w:r>
-        <w:t xml:space="preserve">rter w </w:t>
-      </w:r>
-      <w:r>
-        <w:rPr>
-          <w:rFonts w:ascii="Cambria Math" w:hAnsi="Cambria Math" w:cs="Cambria Math"/>
-        </w:rPr>
-        <w:t>∈</w:t>
-      </w:r>
-      <w:r>
-        <w:t xml:space="preserve"> L(G) mit |w| </w:t>
-      </w:r>
-      <w:r>
-        <w:rPr>
-          <w:rFonts w:ascii="Calibri" w:hAnsi="Calibri" w:cs="Calibri"/>
-        </w:rPr>
-        <w:t>≤</w:t>
-      </w:r>
-      <w:r>
-        <w:t xml:space="preserve"> n. </w:t>
-      </w:r>
-    </w:p>
-    <w:p>
-      <w:r>
-        <w:rPr>
-          <w:rFonts w:ascii="Cambria Math" w:hAnsi="Cambria Math" w:cs="Cambria Math"/>
-        </w:rPr>
-        <w:t>⇒</w:t>
-      </w:r>
-      <w:r>
-        <w:t xml:space="preserve"> Wir k</w:t>
-      </w:r>
-      <w:r>
-        <w:rPr>
-          <w:rFonts w:ascii="Calibri" w:hAnsi="Calibri" w:cs="Calibri"/>
-        </w:rPr>
-        <w:t>ö</w:t>
-      </w:r>
-      <w:r>
-        <w:t xml:space="preserve">nnen jedes Wort w </w:t>
-      </w:r>
-      <w:r>
-        <w:rPr>
-          <w:rFonts w:ascii="Cambria Math" w:hAnsi="Cambria Math" w:cs="Cambria Math"/>
-        </w:rPr>
-        <w:t>∈</w:t>
-      </w:r>
-      <w:r>
-        <w:t xml:space="preserve"> L(G) mit |w| </w:t>
-      </w:r>
-      <w:r>
-        <w:rPr>
-          <w:rFonts w:ascii="Calibri" w:hAnsi="Calibri" w:cs="Calibri"/>
-        </w:rPr>
-        <w:t>≤</w:t>
-      </w:r>
-      <w:r>
-        <w:t xml:space="preserve"> n und mit dem zu pr</w:t>
-      </w:r>
-      <w:r>
-        <w:rPr>
-          <w:rFonts w:ascii="Calibri" w:hAnsi="Calibri" w:cs="Calibri"/>
-        </w:rPr>
-        <w:t>ü</w:t>
-      </w:r>
-      <w:r>
-        <w:t>fenden Wort w</w:t>
-      </w:r>
-      <w:r>
-        <w:rPr>
-          <w:rFonts w:ascii="Calibri" w:hAnsi="Calibri" w:cs="Calibri"/>
-        </w:rPr>
-        <w:t>˜</w:t>
-      </w:r>
-      <w:r>
-        <w:t xml:space="preserve"> vergleichen, in endlicher Zeit.</w:t>
-      </w:r>
-    </w:p>
-    <w:p>
-      <w:pPr>
+      </w:pPr>
+      <w:r>
+        <w:t xml:space="preserve">Dies gilt nur für </w:t>
+      </w:r>
+      <m:oMath>
+        <m:r>
+          <w:rPr>
+            <w:rFonts w:ascii="Cambria Math" w:hAnsi="Cambria Math"/>
+          </w:rPr>
+          <m:t xml:space="preserve">|w| &lt; </m:t>
+        </m:r>
+        <m:r>
+          <w:rPr>
+            <w:rFonts w:ascii="Cambria Math" w:hAnsi="Cambria Math" w:cstheme="minorHAnsi"/>
+          </w:rPr>
+          <m:t>∞</m:t>
+        </m:r>
+      </m:oMath>
+      <w:r>
         <w:rPr>
           <w:rFonts w:cstheme="minorHAnsi"/>
         </w:rPr>
-      </w:pPr>
-      <w:r>
-        <w:t xml:space="preserve">Dies gilt nur für |w| &lt; </w:t>
-      </w:r>
-      <w:proofErr w:type="gramStart"/>
+        <w:t xml:space="preserve"> </w:t>
+      </w:r>
+      <w:bookmarkStart w:id="11" w:name="_GoBack"/>
+      <w:bookmarkEnd w:id="11"/>
       <w:r>
         <w:rPr>
           <w:rFonts w:cstheme="minorHAnsi"/>
         </w:rPr>
-        <w:t>∞ .</w:t>
-      </w:r>
-      <w:proofErr w:type="gramEnd"/>
+        <w:t>.</w:t>
+      </w:r>
     </w:p>
     <w:p/>
     <w:p>
@@ -14522,7 +15620,7 @@
       </w:r>
       <w:bookmarkEnd w:id="13"/>
     </w:p>
-    <w:bookmarkEnd w:id="9"/>
+    <w:bookmarkEnd w:id="8"/>
     <w:p>
       <w:pPr>
         <w:rPr>
@@ -17425,6 +18523,18 @@
       <w:color w:val="808080"/>
     </w:rPr>
   </w:style>
+  <w:style w:type="character" w:styleId="NichtaufgelsteErwhnung">
+    <w:name w:val="Unresolved Mention"/>
+    <w:basedOn w:val="Absatz-Standardschriftart"/>
+    <w:uiPriority w:val="99"/>
+    <w:semiHidden/>
+    <w:unhideWhenUsed/>
+    <w:rsid w:val="004D154D"/>
+    <w:rPr>
+      <w:color w:val="605E5C"/>
+      <w:shd w:val="clear" w:color="auto" w:fill="E1DFDD"/>
+    </w:rPr>
+  </w:style>
 </w:styles>
 </file>
 
@@ -17694,7 +18804,7 @@
 </file>
 
 <file path=customXml/itemProps1.xml><?xml version="1.0" encoding="utf-8"?>
-<ds:datastoreItem xmlns:ds="http://schemas.openxmlformats.org/officeDocument/2006/customXml" ds:itemID="{9AB274B4-938F-43D8-941C-B13E9DEF356E}">
+<ds:datastoreItem xmlns:ds="http://schemas.openxmlformats.org/officeDocument/2006/customXml" ds:itemID="{F7D8DF5E-E39C-4F2A-82A8-89571113E698}">
   <ds:schemaRefs>
     <ds:schemaRef ds:uri="http://schemas.openxmlformats.org/officeDocument/2006/bibliography"/>
   </ds:schemaRefs>

</xml_diff>